<commit_message>
commit add create code authen
</commit_message>
<xml_diff>
--- a/接口说明.docx
+++ b/接口说明.docx
@@ -33,7 +33,6 @@
     <w:p>
       <w:pPr>
         <w:rPr>
-          <w:rFonts w:hint="eastAsia"/>
           <w:b/>
           <w:sz w:val="30"/>
           <w:szCs w:val="30"/>
@@ -89,11 +88,33 @@
           <w:p>
             <w:pPr>
               <w:rPr>
+                <w:b/>
+                <w:sz w:val="30"/>
+                <w:szCs w:val="30"/>
+              </w:rPr>
+            </w:pPr>
+            <w:r>
+              <w:rPr>
                 <w:rFonts w:hint="eastAsia"/>
                 <w:b/>
                 <w:sz w:val="30"/>
                 <w:szCs w:val="30"/>
               </w:rPr>
+              <w:t>字段</w:t>
+            </w:r>
+          </w:p>
+        </w:tc>
+        <w:tc>
+          <w:tcPr>
+            <w:tcW w:w="2074" w:type="dxa"/>
+          </w:tcPr>
+          <w:p>
+            <w:pPr>
+              <w:rPr>
+                <w:b/>
+                <w:sz w:val="30"/>
+                <w:szCs w:val="30"/>
+              </w:rPr>
             </w:pPr>
             <w:r>
               <w:rPr>
@@ -102,22 +123,44 @@
                 <w:sz w:val="30"/>
                 <w:szCs w:val="30"/>
               </w:rPr>
-              <w:t>字段</w:t>
-            </w:r>
-          </w:p>
-        </w:tc>
-        <w:tc>
-          <w:tcPr>
-            <w:tcW w:w="2074" w:type="dxa"/>
-          </w:tcPr>
-          <w:p>
-            <w:pPr>
+              <w:t>类型</w:t>
+            </w:r>
+          </w:p>
+        </w:tc>
+        <w:tc>
+          <w:tcPr>
+            <w:tcW w:w="2074" w:type="dxa"/>
+          </w:tcPr>
+          <w:p>
+            <w:pPr>
+              <w:rPr>
+                <w:b/>
+                <w:sz w:val="30"/>
+                <w:szCs w:val="30"/>
+              </w:rPr>
+            </w:pPr>
+            <w:r>
               <w:rPr>
                 <w:rFonts w:hint="eastAsia"/>
                 <w:b/>
                 <w:sz w:val="30"/>
                 <w:szCs w:val="30"/>
               </w:rPr>
+              <w:t>必填</w:t>
+            </w:r>
+          </w:p>
+        </w:tc>
+        <w:tc>
+          <w:tcPr>
+            <w:tcW w:w="2074" w:type="dxa"/>
+          </w:tcPr>
+          <w:p>
+            <w:pPr>
+              <w:rPr>
+                <w:b/>
+                <w:sz w:val="30"/>
+                <w:szCs w:val="30"/>
+              </w:rPr>
             </w:pPr>
             <w:r>
               <w:rPr>
@@ -126,22 +169,64 @@
                 <w:sz w:val="30"/>
                 <w:szCs w:val="30"/>
               </w:rPr>
-              <w:t>类型</w:t>
-            </w:r>
-          </w:p>
-        </w:tc>
-        <w:tc>
-          <w:tcPr>
-            <w:tcW w:w="2074" w:type="dxa"/>
-          </w:tcPr>
-          <w:p>
-            <w:pPr>
+              <w:t>说明</w:t>
+            </w:r>
+          </w:p>
+        </w:tc>
+      </w:tr>
+      <w:tr>
+        <w:tc>
+          <w:tcPr>
+            <w:tcW w:w="2074" w:type="dxa"/>
+          </w:tcPr>
+          <w:p>
+            <w:pPr>
+              <w:rPr>
+                <w:b/>
+                <w:sz w:val="30"/>
+                <w:szCs w:val="30"/>
+              </w:rPr>
+            </w:pPr>
+            <w:proofErr w:type="spellStart"/>
+            <w:r>
+              <w:rPr>
+                <w:b/>
+                <w:sz w:val="30"/>
+                <w:szCs w:val="30"/>
+              </w:rPr>
+              <w:t>E</w:t>
+            </w:r>
+            <w:r>
               <w:rPr>
                 <w:rFonts w:hint="eastAsia"/>
                 <w:b/>
                 <w:sz w:val="30"/>
                 <w:szCs w:val="30"/>
               </w:rPr>
+              <w:t>rror</w:t>
+            </w:r>
+            <w:r>
+              <w:rPr>
+                <w:b/>
+                <w:sz w:val="30"/>
+                <w:szCs w:val="30"/>
+              </w:rPr>
+              <w:t>Code</w:t>
+            </w:r>
+            <w:proofErr w:type="spellEnd"/>
+          </w:p>
+        </w:tc>
+        <w:tc>
+          <w:tcPr>
+            <w:tcW w:w="2074" w:type="dxa"/>
+          </w:tcPr>
+          <w:p>
+            <w:pPr>
+              <w:rPr>
+                <w:b/>
+                <w:sz w:val="30"/>
+                <w:szCs w:val="30"/>
+              </w:rPr>
             </w:pPr>
             <w:r>
               <w:rPr>
@@ -150,22 +235,60 @@
                 <w:sz w:val="30"/>
                 <w:szCs w:val="30"/>
               </w:rPr>
-              <w:t>必填</w:t>
-            </w:r>
-          </w:p>
-        </w:tc>
-        <w:tc>
-          <w:tcPr>
-            <w:tcW w:w="2074" w:type="dxa"/>
-          </w:tcPr>
-          <w:p>
-            <w:pPr>
+              <w:t>In</w:t>
+            </w:r>
+            <w:r>
+              <w:rPr>
+                <w:b/>
+                <w:sz w:val="30"/>
+                <w:szCs w:val="30"/>
+              </w:rPr>
+              <w:t>teger</w:t>
+            </w:r>
+          </w:p>
+        </w:tc>
+        <w:tc>
+          <w:tcPr>
+            <w:tcW w:w="2074" w:type="dxa"/>
+          </w:tcPr>
+          <w:p>
+            <w:pPr>
+              <w:rPr>
+                <w:b/>
+                <w:sz w:val="30"/>
+                <w:szCs w:val="30"/>
+              </w:rPr>
+            </w:pPr>
+            <w:r>
+              <w:rPr>
+                <w:b/>
+                <w:sz w:val="30"/>
+                <w:szCs w:val="30"/>
+              </w:rPr>
+              <w:t>T</w:t>
+            </w:r>
+            <w:r>
               <w:rPr>
                 <w:rFonts w:hint="eastAsia"/>
                 <w:b/>
                 <w:sz w:val="30"/>
                 <w:szCs w:val="30"/>
               </w:rPr>
+              <w:t>rue</w:t>
+            </w:r>
+          </w:p>
+        </w:tc>
+        <w:tc>
+          <w:tcPr>
+            <w:tcW w:w="2074" w:type="dxa"/>
+          </w:tcPr>
+          <w:p>
+            <w:pPr>
+              <w:rPr>
+                <w:b/>
+                <w:sz w:val="30"/>
+                <w:szCs w:val="30"/>
+              </w:rPr>
             </w:pPr>
             <w:r>
               <w:rPr>
@@ -174,7 +297,7 @@
                 <w:sz w:val="30"/>
                 <w:szCs w:val="30"/>
               </w:rPr>
-              <w:t>说明</w:t>
+              <w:t>错误码</w:t>
             </w:r>
           </w:p>
         </w:tc>
@@ -186,22 +309,45 @@
           </w:tcPr>
           <w:p>
             <w:pPr>
+              <w:rPr>
+                <w:b/>
+                <w:sz w:val="30"/>
+                <w:szCs w:val="30"/>
+              </w:rPr>
+            </w:pPr>
+            <w:proofErr w:type="spellStart"/>
+            <w:r>
+              <w:rPr>
+                <w:b/>
+                <w:sz w:val="30"/>
+                <w:szCs w:val="30"/>
+              </w:rPr>
+              <w:t>E</w:t>
+            </w:r>
+            <w:r>
               <w:rPr>
                 <w:rFonts w:hint="eastAsia"/>
                 <w:b/>
                 <w:sz w:val="30"/>
                 <w:szCs w:val="30"/>
               </w:rPr>
-            </w:pPr>
-            <w:proofErr w:type="spellStart"/>
-            <w:r>
+              <w:t>rrInfo</w:t>
+            </w:r>
+            <w:proofErr w:type="spellEnd"/>
+          </w:p>
+        </w:tc>
+        <w:tc>
+          <w:tcPr>
+            <w:tcW w:w="2074" w:type="dxa"/>
+          </w:tcPr>
+          <w:p>
+            <w:pPr>
               <w:rPr>
                 <w:b/>
                 <w:sz w:val="30"/>
                 <w:szCs w:val="30"/>
               </w:rPr>
-              <w:t>E</w:t>
-            </w:r>
+            </w:pPr>
             <w:r>
               <w:rPr>
                 <w:rFonts w:hint="eastAsia"/>
@@ -209,31 +355,52 @@
                 <w:sz w:val="30"/>
                 <w:szCs w:val="30"/>
               </w:rPr>
-              <w:t>rror</w:t>
-            </w:r>
-            <w:r>
+              <w:t>String</w:t>
+            </w:r>
+          </w:p>
+        </w:tc>
+        <w:tc>
+          <w:tcPr>
+            <w:tcW w:w="2074" w:type="dxa"/>
+          </w:tcPr>
+          <w:p>
+            <w:pPr>
               <w:rPr>
                 <w:b/>
                 <w:sz w:val="30"/>
                 <w:szCs w:val="30"/>
               </w:rPr>
-              <w:t>Code</w:t>
-            </w:r>
-            <w:proofErr w:type="spellEnd"/>
-          </w:p>
-        </w:tc>
-        <w:tc>
-          <w:tcPr>
-            <w:tcW w:w="2074" w:type="dxa"/>
-          </w:tcPr>
-          <w:p>
-            <w:pPr>
+            </w:pPr>
+            <w:r>
+              <w:rPr>
+                <w:b/>
+                <w:sz w:val="30"/>
+                <w:szCs w:val="30"/>
+              </w:rPr>
+              <w:t>T</w:t>
+            </w:r>
+            <w:r>
               <w:rPr>
                 <w:rFonts w:hint="eastAsia"/>
                 <w:b/>
                 <w:sz w:val="30"/>
                 <w:szCs w:val="30"/>
               </w:rPr>
+              <w:t>rue</w:t>
+            </w:r>
+          </w:p>
+        </w:tc>
+        <w:tc>
+          <w:tcPr>
+            <w:tcW w:w="2074" w:type="dxa"/>
+          </w:tcPr>
+          <w:p>
+            <w:pPr>
+              <w:rPr>
+                <w:b/>
+                <w:sz w:val="30"/>
+                <w:szCs w:val="30"/>
+              </w:rPr>
             </w:pPr>
             <w:r>
               <w:rPr>
@@ -242,39 +409,55 @@
                 <w:sz w:val="30"/>
                 <w:szCs w:val="30"/>
               </w:rPr>
-              <w:t>In</w:t>
-            </w:r>
-            <w:r>
+              <w:t>错误信息</w:t>
+            </w:r>
+          </w:p>
+        </w:tc>
+      </w:tr>
+      <w:tr>
+        <w:tc>
+          <w:tcPr>
+            <w:tcW w:w="2074" w:type="dxa"/>
+          </w:tcPr>
+          <w:p>
+            <w:pPr>
               <w:rPr>
                 <w:b/>
                 <w:sz w:val="30"/>
                 <w:szCs w:val="30"/>
               </w:rPr>
-              <w:t>teger</w:t>
-            </w:r>
-          </w:p>
-        </w:tc>
-        <w:tc>
-          <w:tcPr>
-            <w:tcW w:w="2074" w:type="dxa"/>
-          </w:tcPr>
-          <w:p>
-            <w:pPr>
+            </w:pPr>
+            <w:r>
+              <w:rPr>
+                <w:b/>
+                <w:sz w:val="30"/>
+                <w:szCs w:val="30"/>
+              </w:rPr>
+              <w:t>D</w:t>
+            </w:r>
+            <w:r>
               <w:rPr>
                 <w:rFonts w:hint="eastAsia"/>
                 <w:b/>
                 <w:sz w:val="30"/>
                 <w:szCs w:val="30"/>
               </w:rPr>
-            </w:pPr>
-            <w:r>
+              <w:t>ata</w:t>
+            </w:r>
+          </w:p>
+        </w:tc>
+        <w:tc>
+          <w:tcPr>
+            <w:tcW w:w="2074" w:type="dxa"/>
+          </w:tcPr>
+          <w:p>
+            <w:pPr>
               <w:rPr>
                 <w:b/>
                 <w:sz w:val="30"/>
                 <w:szCs w:val="30"/>
               </w:rPr>
-              <w:t>T</w:t>
-            </w:r>
+            </w:pPr>
             <w:r>
               <w:rPr>
                 <w:rFonts w:hint="eastAsia"/>
@@ -282,22 +465,52 @@
                 <w:sz w:val="30"/>
                 <w:szCs w:val="30"/>
               </w:rPr>
-              <w:t>rue</w:t>
-            </w:r>
-          </w:p>
-        </w:tc>
-        <w:tc>
-          <w:tcPr>
-            <w:tcW w:w="2074" w:type="dxa"/>
-          </w:tcPr>
-          <w:p>
-            <w:pPr>
+              <w:t>Object</w:t>
+            </w:r>
+          </w:p>
+        </w:tc>
+        <w:tc>
+          <w:tcPr>
+            <w:tcW w:w="2074" w:type="dxa"/>
+          </w:tcPr>
+          <w:p>
+            <w:pPr>
+              <w:rPr>
+                <w:b/>
+                <w:sz w:val="30"/>
+                <w:szCs w:val="30"/>
+              </w:rPr>
+            </w:pPr>
+            <w:r>
+              <w:rPr>
+                <w:b/>
+                <w:sz w:val="30"/>
+                <w:szCs w:val="30"/>
+              </w:rPr>
+              <w:t>F</w:t>
+            </w:r>
+            <w:r>
               <w:rPr>
                 <w:rFonts w:hint="eastAsia"/>
                 <w:b/>
                 <w:sz w:val="30"/>
                 <w:szCs w:val="30"/>
               </w:rPr>
+              <w:t>alse</w:t>
+            </w:r>
+          </w:p>
+        </w:tc>
+        <w:tc>
+          <w:tcPr>
+            <w:tcW w:w="2074" w:type="dxa"/>
+          </w:tcPr>
+          <w:p>
+            <w:pPr>
+              <w:rPr>
+                <w:b/>
+                <w:sz w:val="30"/>
+                <w:szCs w:val="30"/>
+              </w:rPr>
             </w:pPr>
             <w:r>
               <w:rPr>
@@ -306,7 +519,7 @@
                 <w:sz w:val="30"/>
                 <w:szCs w:val="30"/>
               </w:rPr>
-              <w:t>错误码</w:t>
+              <w:t>返回数据内容</w:t>
             </w:r>
           </w:p>
         </w:tc>
@@ -314,243 +527,12 @@
       <w:tr>
         <w:tc>
           <w:tcPr>
-            <w:tcW w:w="2074" w:type="dxa"/>
-          </w:tcPr>
-          <w:p>
-            <w:pPr>
-              <w:rPr>
-                <w:rFonts w:hint="eastAsia"/>
-                <w:b/>
-                <w:sz w:val="30"/>
-                <w:szCs w:val="30"/>
-              </w:rPr>
-            </w:pPr>
-            <w:proofErr w:type="spellStart"/>
-            <w:r>
-              <w:rPr>
-                <w:b/>
-                <w:sz w:val="30"/>
-                <w:szCs w:val="30"/>
-              </w:rPr>
-              <w:t>E</w:t>
-            </w:r>
-            <w:r>
-              <w:rPr>
-                <w:rFonts w:hint="eastAsia"/>
-                <w:b/>
-                <w:sz w:val="30"/>
-                <w:szCs w:val="30"/>
-              </w:rPr>
-              <w:t>rrInfo</w:t>
-            </w:r>
-            <w:proofErr w:type="spellEnd"/>
-          </w:p>
-        </w:tc>
-        <w:tc>
-          <w:tcPr>
-            <w:tcW w:w="2074" w:type="dxa"/>
-          </w:tcPr>
-          <w:p>
-            <w:pPr>
-              <w:rPr>
-                <w:rFonts w:hint="eastAsia"/>
-                <w:b/>
-                <w:sz w:val="30"/>
-                <w:szCs w:val="30"/>
-              </w:rPr>
-            </w:pPr>
-            <w:r>
-              <w:rPr>
-                <w:rFonts w:hint="eastAsia"/>
-                <w:b/>
-                <w:sz w:val="30"/>
-                <w:szCs w:val="30"/>
-              </w:rPr>
-              <w:t>String</w:t>
-            </w:r>
-          </w:p>
-        </w:tc>
-        <w:tc>
-          <w:tcPr>
-            <w:tcW w:w="2074" w:type="dxa"/>
-          </w:tcPr>
-          <w:p>
-            <w:pPr>
-              <w:rPr>
-                <w:rFonts w:hint="eastAsia"/>
-                <w:b/>
-                <w:sz w:val="30"/>
-                <w:szCs w:val="30"/>
-              </w:rPr>
-            </w:pPr>
-            <w:r>
-              <w:rPr>
-                <w:b/>
-                <w:sz w:val="30"/>
-                <w:szCs w:val="30"/>
-              </w:rPr>
-              <w:t>T</w:t>
-            </w:r>
-            <w:r>
-              <w:rPr>
-                <w:rFonts w:hint="eastAsia"/>
-                <w:b/>
-                <w:sz w:val="30"/>
-                <w:szCs w:val="30"/>
-              </w:rPr>
-              <w:t>rue</w:t>
-            </w:r>
-          </w:p>
-        </w:tc>
-        <w:tc>
-          <w:tcPr>
-            <w:tcW w:w="2074" w:type="dxa"/>
-          </w:tcPr>
-          <w:p>
-            <w:pPr>
-              <w:rPr>
-                <w:rFonts w:hint="eastAsia"/>
-                <w:b/>
-                <w:sz w:val="30"/>
-                <w:szCs w:val="30"/>
-              </w:rPr>
-            </w:pPr>
-            <w:r>
-              <w:rPr>
-                <w:rFonts w:hint="eastAsia"/>
-                <w:b/>
-                <w:sz w:val="30"/>
-                <w:szCs w:val="30"/>
-              </w:rPr>
-              <w:t>错误信息</w:t>
-            </w:r>
-          </w:p>
-        </w:tc>
-      </w:tr>
-      <w:tr>
-        <w:tc>
-          <w:tcPr>
-            <w:tcW w:w="2074" w:type="dxa"/>
-          </w:tcPr>
-          <w:p>
-            <w:pPr>
-              <w:rPr>
-                <w:rFonts w:hint="eastAsia"/>
-                <w:b/>
-                <w:sz w:val="30"/>
-                <w:szCs w:val="30"/>
-              </w:rPr>
-            </w:pPr>
-            <w:r>
-              <w:rPr>
-                <w:b/>
-                <w:sz w:val="30"/>
-                <w:szCs w:val="30"/>
-              </w:rPr>
-              <w:t>D</w:t>
-            </w:r>
-            <w:r>
-              <w:rPr>
-                <w:rFonts w:hint="eastAsia"/>
-                <w:b/>
-                <w:sz w:val="30"/>
-                <w:szCs w:val="30"/>
-              </w:rPr>
-              <w:t>ata</w:t>
-            </w:r>
-          </w:p>
-        </w:tc>
-        <w:tc>
-          <w:tcPr>
-            <w:tcW w:w="2074" w:type="dxa"/>
-          </w:tcPr>
-          <w:p>
-            <w:pPr>
-              <w:rPr>
-                <w:rFonts w:hint="eastAsia"/>
-                <w:b/>
-                <w:sz w:val="30"/>
-                <w:szCs w:val="30"/>
-              </w:rPr>
-            </w:pPr>
-            <w:r>
-              <w:rPr>
-                <w:rFonts w:hint="eastAsia"/>
-                <w:b/>
-                <w:sz w:val="30"/>
-                <w:szCs w:val="30"/>
-              </w:rPr>
-              <w:t>Object</w:t>
-            </w:r>
-          </w:p>
-        </w:tc>
-        <w:tc>
-          <w:tcPr>
-            <w:tcW w:w="2074" w:type="dxa"/>
-          </w:tcPr>
-          <w:p>
-            <w:pPr>
-              <w:rPr>
-                <w:rFonts w:hint="eastAsia"/>
-                <w:b/>
-                <w:sz w:val="30"/>
-                <w:szCs w:val="30"/>
-              </w:rPr>
-            </w:pPr>
-            <w:r>
-              <w:rPr>
-                <w:b/>
-                <w:sz w:val="30"/>
-                <w:szCs w:val="30"/>
-              </w:rPr>
-              <w:t>F</w:t>
-            </w:r>
-            <w:r>
-              <w:rPr>
-                <w:rFonts w:hint="eastAsia"/>
-                <w:b/>
-                <w:sz w:val="30"/>
-                <w:szCs w:val="30"/>
-              </w:rPr>
-              <w:t>alse</w:t>
-            </w:r>
-          </w:p>
-        </w:tc>
-        <w:tc>
-          <w:tcPr>
-            <w:tcW w:w="2074" w:type="dxa"/>
-          </w:tcPr>
-          <w:p>
-            <w:pPr>
-              <w:rPr>
-                <w:rFonts w:hint="eastAsia"/>
-                <w:b/>
-                <w:sz w:val="30"/>
-                <w:szCs w:val="30"/>
-              </w:rPr>
-            </w:pPr>
-            <w:r>
-              <w:rPr>
-                <w:rFonts w:hint="eastAsia"/>
-                <w:b/>
-                <w:sz w:val="30"/>
-                <w:szCs w:val="30"/>
-              </w:rPr>
-              <w:t>返回数据内容</w:t>
-            </w:r>
-          </w:p>
-        </w:tc>
-      </w:tr>
-      <w:tr>
-        <w:tc>
-          <w:tcPr>
             <w:tcW w:w="8296" w:type="dxa"/>
             <w:gridSpan w:val="4"/>
           </w:tcPr>
           <w:p>
             <w:pPr>
               <w:rPr>
-                <w:rFonts w:hint="eastAsia"/>
                 <w:b/>
                 <w:sz w:val="30"/>
                 <w:szCs w:val="30"/>
@@ -596,11 +578,33 @@
           <w:p>
             <w:pPr>
               <w:rPr>
+                <w:b/>
+                <w:sz w:val="30"/>
+                <w:szCs w:val="30"/>
+              </w:rPr>
+            </w:pPr>
+            <w:r>
+              <w:rPr>
                 <w:rFonts w:hint="eastAsia"/>
                 <w:b/>
                 <w:sz w:val="30"/>
                 <w:szCs w:val="30"/>
               </w:rPr>
+              <w:t>字段</w:t>
+            </w:r>
+          </w:p>
+        </w:tc>
+        <w:tc>
+          <w:tcPr>
+            <w:tcW w:w="2074" w:type="dxa"/>
+          </w:tcPr>
+          <w:p>
+            <w:pPr>
+              <w:rPr>
+                <w:b/>
+                <w:sz w:val="30"/>
+                <w:szCs w:val="30"/>
+              </w:rPr>
             </w:pPr>
             <w:r>
               <w:rPr>
@@ -609,22 +613,44 @@
                 <w:sz w:val="30"/>
                 <w:szCs w:val="30"/>
               </w:rPr>
-              <w:t>字段</w:t>
-            </w:r>
-          </w:p>
-        </w:tc>
-        <w:tc>
-          <w:tcPr>
-            <w:tcW w:w="2074" w:type="dxa"/>
-          </w:tcPr>
-          <w:p>
-            <w:pPr>
+              <w:t>类型</w:t>
+            </w:r>
+          </w:p>
+        </w:tc>
+        <w:tc>
+          <w:tcPr>
+            <w:tcW w:w="2074" w:type="dxa"/>
+          </w:tcPr>
+          <w:p>
+            <w:pPr>
+              <w:rPr>
+                <w:b/>
+                <w:sz w:val="30"/>
+                <w:szCs w:val="30"/>
+              </w:rPr>
+            </w:pPr>
+            <w:r>
               <w:rPr>
                 <w:rFonts w:hint="eastAsia"/>
                 <w:b/>
                 <w:sz w:val="30"/>
                 <w:szCs w:val="30"/>
               </w:rPr>
+              <w:t>必填</w:t>
+            </w:r>
+          </w:p>
+        </w:tc>
+        <w:tc>
+          <w:tcPr>
+            <w:tcW w:w="2074" w:type="dxa"/>
+          </w:tcPr>
+          <w:p>
+            <w:pPr>
+              <w:rPr>
+                <w:b/>
+                <w:sz w:val="30"/>
+                <w:szCs w:val="30"/>
+              </w:rPr>
             </w:pPr>
             <w:r>
               <w:rPr>
@@ -633,23 +659,77 @@
                 <w:sz w:val="30"/>
                 <w:szCs w:val="30"/>
               </w:rPr>
-              <w:t>类型</w:t>
-            </w:r>
-          </w:p>
-        </w:tc>
-        <w:tc>
-          <w:tcPr>
-            <w:tcW w:w="2074" w:type="dxa"/>
-          </w:tcPr>
-          <w:p>
-            <w:pPr>
+              <w:t>说明</w:t>
+            </w:r>
+          </w:p>
+        </w:tc>
+      </w:tr>
+      <w:tr>
+        <w:tc>
+          <w:tcPr>
+            <w:tcW w:w="2074" w:type="dxa"/>
+          </w:tcPr>
+          <w:p>
+            <w:pPr>
+              <w:rPr>
+                <w:b/>
+                <w:sz w:val="30"/>
+                <w:szCs w:val="30"/>
+              </w:rPr>
+            </w:pPr>
+            <w:r>
+              <w:rPr>
+                <w:b/>
+                <w:sz w:val="30"/>
+                <w:szCs w:val="30"/>
+              </w:rPr>
+              <w:t>Timestamp</w:t>
+            </w:r>
+          </w:p>
+        </w:tc>
+        <w:tc>
+          <w:tcPr>
+            <w:tcW w:w="2074" w:type="dxa"/>
+          </w:tcPr>
+          <w:p>
+            <w:pPr>
+              <w:rPr>
+                <w:b/>
+                <w:sz w:val="30"/>
+                <w:szCs w:val="30"/>
+              </w:rPr>
+            </w:pPr>
+            <w:r>
               <w:rPr>
                 <w:rFonts w:hint="eastAsia"/>
                 <w:b/>
                 <w:sz w:val="30"/>
                 <w:szCs w:val="30"/>
               </w:rPr>
-            </w:pPr>
+              <w:t>Integer</w:t>
+            </w:r>
+          </w:p>
+        </w:tc>
+        <w:tc>
+          <w:tcPr>
+            <w:tcW w:w="2074" w:type="dxa"/>
+          </w:tcPr>
+          <w:p>
+            <w:pPr>
+              <w:rPr>
+                <w:b/>
+                <w:sz w:val="30"/>
+                <w:szCs w:val="30"/>
+              </w:rPr>
+            </w:pPr>
+            <w:r>
+              <w:rPr>
+                <w:b/>
+                <w:sz w:val="30"/>
+                <w:szCs w:val="30"/>
+              </w:rPr>
+              <w:t>T</w:t>
+            </w:r>
             <w:r>
               <w:rPr>
                 <w:rFonts w:hint="eastAsia"/>
@@ -657,167 +737,61 @@
                 <w:sz w:val="30"/>
                 <w:szCs w:val="30"/>
               </w:rPr>
-              <w:t>必填</w:t>
-            </w:r>
-          </w:p>
-        </w:tc>
-        <w:tc>
-          <w:tcPr>
-            <w:tcW w:w="2074" w:type="dxa"/>
-          </w:tcPr>
-          <w:p>
-            <w:pPr>
+              <w:t>rue</w:t>
+            </w:r>
+          </w:p>
+        </w:tc>
+        <w:tc>
+          <w:tcPr>
+            <w:tcW w:w="2074" w:type="dxa"/>
+          </w:tcPr>
+          <w:p>
+            <w:pPr>
+              <w:rPr>
+                <w:b/>
+                <w:sz w:val="30"/>
+                <w:szCs w:val="30"/>
+              </w:rPr>
+            </w:pPr>
+            <w:r>
+              <w:rPr>
+                <w:b/>
+                <w:sz w:val="30"/>
+                <w:szCs w:val="30"/>
+              </w:rPr>
+              <w:t>时间戳(1970年1月1日以来的秒数)</w:t>
+            </w:r>
+          </w:p>
+        </w:tc>
+      </w:tr>
+      <w:tr>
+        <w:tc>
+          <w:tcPr>
+            <w:tcW w:w="2074" w:type="dxa"/>
+          </w:tcPr>
+          <w:p>
+            <w:pPr>
+              <w:rPr>
+                <w:b/>
+                <w:sz w:val="30"/>
+                <w:szCs w:val="30"/>
+              </w:rPr>
+            </w:pPr>
+            <w:r>
+              <w:rPr>
+                <w:b/>
+                <w:sz w:val="30"/>
+                <w:szCs w:val="30"/>
+              </w:rPr>
+              <w:t>S</w:t>
+            </w:r>
+            <w:r>
               <w:rPr>
                 <w:rFonts w:hint="eastAsia"/>
                 <w:b/>
                 <w:sz w:val="30"/>
                 <w:szCs w:val="30"/>
               </w:rPr>
-            </w:pPr>
-            <w:r>
-              <w:rPr>
-                <w:rFonts w:hint="eastAsia"/>
-                <w:b/>
-                <w:sz w:val="30"/>
-                <w:szCs w:val="30"/>
-              </w:rPr>
-              <w:t>说明</w:t>
-            </w:r>
-          </w:p>
-        </w:tc>
-      </w:tr>
-      <w:tr>
-        <w:tc>
-          <w:tcPr>
-            <w:tcW w:w="2074" w:type="dxa"/>
-          </w:tcPr>
-          <w:p>
-            <w:pPr>
-              <w:rPr>
-                <w:rFonts w:hint="eastAsia"/>
-                <w:b/>
-                <w:sz w:val="30"/>
-                <w:szCs w:val="30"/>
-              </w:rPr>
-            </w:pPr>
-            <w:r>
-              <w:rPr>
-                <w:b/>
-                <w:sz w:val="30"/>
-                <w:szCs w:val="30"/>
-              </w:rPr>
-              <w:t>Timestamp</w:t>
-            </w:r>
-          </w:p>
-        </w:tc>
-        <w:tc>
-          <w:tcPr>
-            <w:tcW w:w="2074" w:type="dxa"/>
-          </w:tcPr>
-          <w:p>
-            <w:pPr>
-              <w:rPr>
-                <w:rFonts w:hint="eastAsia"/>
-                <w:b/>
-                <w:sz w:val="30"/>
-                <w:szCs w:val="30"/>
-              </w:rPr>
-            </w:pPr>
-            <w:r>
-              <w:rPr>
-                <w:rFonts w:hint="eastAsia"/>
-                <w:b/>
-                <w:sz w:val="30"/>
-                <w:szCs w:val="30"/>
-              </w:rPr>
-              <w:t>Integer</w:t>
-            </w:r>
-          </w:p>
-        </w:tc>
-        <w:tc>
-          <w:tcPr>
-            <w:tcW w:w="2074" w:type="dxa"/>
-          </w:tcPr>
-          <w:p>
-            <w:pPr>
-              <w:rPr>
-                <w:rFonts w:hint="eastAsia"/>
-                <w:b/>
-                <w:sz w:val="30"/>
-                <w:szCs w:val="30"/>
-              </w:rPr>
-            </w:pPr>
-            <w:r>
-              <w:rPr>
-                <w:b/>
-                <w:sz w:val="30"/>
-                <w:szCs w:val="30"/>
-              </w:rPr>
-              <w:t>T</w:t>
-            </w:r>
-            <w:r>
-              <w:rPr>
-                <w:rFonts w:hint="eastAsia"/>
-                <w:b/>
-                <w:sz w:val="30"/>
-                <w:szCs w:val="30"/>
-              </w:rPr>
-              <w:t>rue</w:t>
-            </w:r>
-          </w:p>
-        </w:tc>
-        <w:tc>
-          <w:tcPr>
-            <w:tcW w:w="2074" w:type="dxa"/>
-          </w:tcPr>
-          <w:p>
-            <w:pPr>
-              <w:rPr>
-                <w:rFonts w:hint="eastAsia"/>
-                <w:b/>
-                <w:sz w:val="30"/>
-                <w:szCs w:val="30"/>
-              </w:rPr>
-            </w:pPr>
-            <w:r>
-              <w:rPr>
-                <w:b/>
-                <w:sz w:val="30"/>
-                <w:szCs w:val="30"/>
-              </w:rPr>
-              <w:t>时间戳(1970年1月1日以来的秒数)</w:t>
-            </w:r>
-          </w:p>
-        </w:tc>
-      </w:tr>
-      <w:tr>
-        <w:tc>
-          <w:tcPr>
-            <w:tcW w:w="2074" w:type="dxa"/>
-          </w:tcPr>
-          <w:p>
-            <w:pPr>
-              <w:rPr>
-                <w:b/>
-                <w:sz w:val="30"/>
-                <w:szCs w:val="30"/>
-              </w:rPr>
-            </w:pPr>
-            <w:r>
-              <w:rPr>
-                <w:b/>
-                <w:sz w:val="30"/>
-                <w:szCs w:val="30"/>
-              </w:rPr>
-              <w:t>S</w:t>
-            </w:r>
-            <w:r>
-              <w:rPr>
-                <w:rFonts w:hint="eastAsia"/>
-                <w:b/>
-                <w:sz w:val="30"/>
-                <w:szCs w:val="30"/>
-              </w:rPr>
               <w:t>ign</w:t>
             </w:r>
           </w:p>
@@ -829,7 +803,6 @@
           <w:p>
             <w:pPr>
               <w:rPr>
-                <w:rFonts w:hint="eastAsia"/>
                 <w:b/>
                 <w:sz w:val="30"/>
                 <w:szCs w:val="30"/>
@@ -954,11 +927,33 @@
           <w:p>
             <w:pPr>
               <w:rPr>
+                <w:b/>
+                <w:sz w:val="30"/>
+                <w:szCs w:val="30"/>
+              </w:rPr>
+            </w:pPr>
+            <w:r>
+              <w:rPr>
                 <w:rFonts w:hint="eastAsia"/>
                 <w:b/>
                 <w:sz w:val="30"/>
                 <w:szCs w:val="30"/>
               </w:rPr>
+              <w:t>数值</w:t>
+            </w:r>
+          </w:p>
+        </w:tc>
+        <w:tc>
+          <w:tcPr>
+            <w:tcW w:w="4148" w:type="dxa"/>
+          </w:tcPr>
+          <w:p>
+            <w:pPr>
+              <w:rPr>
+                <w:b/>
+                <w:sz w:val="30"/>
+                <w:szCs w:val="30"/>
+              </w:rPr>
             </w:pPr>
             <w:r>
               <w:rPr>
@@ -967,22 +962,46 @@
                 <w:sz w:val="30"/>
                 <w:szCs w:val="30"/>
               </w:rPr>
-              <w:t>数值</w:t>
-            </w:r>
-          </w:p>
-        </w:tc>
+              <w:t>说明</w:t>
+            </w:r>
+          </w:p>
+        </w:tc>
+      </w:tr>
+      <w:tr>
         <w:tc>
           <w:tcPr>
             <w:tcW w:w="4148" w:type="dxa"/>
           </w:tcPr>
           <w:p>
             <w:pPr>
+              <w:rPr>
+                <w:b/>
+                <w:sz w:val="30"/>
+                <w:szCs w:val="30"/>
+              </w:rPr>
+            </w:pPr>
+            <w:r>
               <w:rPr>
                 <w:rFonts w:hint="eastAsia"/>
                 <w:b/>
                 <w:sz w:val="30"/>
                 <w:szCs w:val="30"/>
               </w:rPr>
+              <w:t>0</w:t>
+            </w:r>
+          </w:p>
+        </w:tc>
+        <w:tc>
+          <w:tcPr>
+            <w:tcW w:w="4148" w:type="dxa"/>
+          </w:tcPr>
+          <w:p>
+            <w:pPr>
+              <w:rPr>
+                <w:b/>
+                <w:sz w:val="30"/>
+                <w:szCs w:val="30"/>
+              </w:rPr>
             </w:pPr>
             <w:r>
               <w:rPr>
@@ -991,7 +1010,7 @@
                 <w:sz w:val="30"/>
                 <w:szCs w:val="30"/>
               </w:rPr>
-              <w:t>说明</w:t>
+              <w:t>成功</w:t>
             </w:r>
           </w:p>
         </w:tc>
@@ -1003,13 +1022,30 @@
           </w:tcPr>
           <w:p>
             <w:pPr>
+              <w:rPr>
+                <w:b/>
+                <w:sz w:val="30"/>
+                <w:szCs w:val="30"/>
+              </w:rPr>
+            </w:pPr>
+            <w:r>
               <w:rPr>
                 <w:rFonts w:hint="eastAsia"/>
                 <w:b/>
                 <w:sz w:val="30"/>
                 <w:szCs w:val="30"/>
               </w:rPr>
-            </w:pPr>
+              <w:lastRenderedPageBreak/>
+              <w:t>100</w:t>
+            </w:r>
+            <w:r>
+              <w:rPr>
+                <w:b/>
+                <w:sz w:val="30"/>
+                <w:szCs w:val="30"/>
+              </w:rPr>
+              <w:t>0</w:t>
+            </w:r>
             <w:r>
               <w:rPr>
                 <w:rFonts w:hint="eastAsia"/>
@@ -1017,7 +1053,7 @@
                 <w:sz w:val="30"/>
                 <w:szCs w:val="30"/>
               </w:rPr>
-              <w:t>0</w:t>
+              <w:t>1</w:t>
             </w:r>
           </w:p>
         </w:tc>
@@ -1027,12 +1063,108 @@
           </w:tcPr>
           <w:p>
             <w:pPr>
+              <w:rPr>
+                <w:b/>
+                <w:sz w:val="30"/>
+                <w:szCs w:val="30"/>
+              </w:rPr>
+            </w:pPr>
+            <w:r>
+              <w:rPr>
+                <w:b/>
+                <w:sz w:val="30"/>
+                <w:szCs w:val="30"/>
+              </w:rPr>
+              <w:t>请求有误</w:t>
+            </w:r>
+          </w:p>
+        </w:tc>
+      </w:tr>
+      <w:tr>
+        <w:tc>
+          <w:tcPr>
+            <w:tcW w:w="4148" w:type="dxa"/>
+          </w:tcPr>
+          <w:p>
+            <w:pPr>
+              <w:rPr>
+                <w:b/>
+                <w:sz w:val="30"/>
+                <w:szCs w:val="30"/>
+              </w:rPr>
+            </w:pPr>
+            <w:r>
               <w:rPr>
                 <w:rFonts w:hint="eastAsia"/>
                 <w:b/>
                 <w:sz w:val="30"/>
                 <w:szCs w:val="30"/>
               </w:rPr>
+              <w:t>100</w:t>
+            </w:r>
+            <w:r>
+              <w:rPr>
+                <w:b/>
+                <w:sz w:val="30"/>
+                <w:szCs w:val="30"/>
+              </w:rPr>
+              <w:t>02</w:t>
+            </w:r>
+          </w:p>
+        </w:tc>
+        <w:tc>
+          <w:tcPr>
+            <w:tcW w:w="4148" w:type="dxa"/>
+          </w:tcPr>
+          <w:p>
+            <w:pPr>
+              <w:rPr>
+                <w:b/>
+                <w:sz w:val="30"/>
+                <w:szCs w:val="30"/>
+              </w:rPr>
+            </w:pPr>
+            <w:r>
+              <w:rPr>
+                <w:b/>
+                <w:sz w:val="30"/>
+                <w:szCs w:val="30"/>
+              </w:rPr>
+              <w:t>请求</w:t>
+            </w:r>
+            <w:proofErr w:type="spellStart"/>
+            <w:r>
+              <w:rPr>
+                <w:b/>
+                <w:sz w:val="30"/>
+                <w:szCs w:val="30"/>
+              </w:rPr>
+              <w:t>json</w:t>
+            </w:r>
+            <w:proofErr w:type="spellEnd"/>
+            <w:r>
+              <w:rPr>
+                <w:b/>
+                <w:sz w:val="30"/>
+                <w:szCs w:val="30"/>
+              </w:rPr>
+              <w:t>错误</w:t>
+            </w:r>
+          </w:p>
+        </w:tc>
+      </w:tr>
+      <w:tr>
+        <w:tc>
+          <w:tcPr>
+            <w:tcW w:w="4148" w:type="dxa"/>
+          </w:tcPr>
+          <w:p>
+            <w:pPr>
+              <w:rPr>
+                <w:b/>
+                <w:sz w:val="30"/>
+                <w:szCs w:val="30"/>
+              </w:rPr>
             </w:pPr>
             <w:r>
               <w:rPr>
@@ -1041,7 +1173,37 @@
                 <w:sz w:val="30"/>
                 <w:szCs w:val="30"/>
               </w:rPr>
-              <w:t>成功</w:t>
+              <w:t>100</w:t>
+            </w:r>
+            <w:r>
+              <w:rPr>
+                <w:b/>
+                <w:sz w:val="30"/>
+                <w:szCs w:val="30"/>
+              </w:rPr>
+              <w:t>03</w:t>
+            </w:r>
+          </w:p>
+        </w:tc>
+        <w:tc>
+          <w:tcPr>
+            <w:tcW w:w="4148" w:type="dxa"/>
+          </w:tcPr>
+          <w:p>
+            <w:pPr>
+              <w:rPr>
+                <w:b/>
+                <w:sz w:val="30"/>
+                <w:szCs w:val="30"/>
+              </w:rPr>
+            </w:pPr>
+            <w:r>
+              <w:rPr>
+                <w:b/>
+                <w:sz w:val="30"/>
+                <w:szCs w:val="30"/>
+              </w:rPr>
+              <w:t>请求数据错误</w:t>
             </w:r>
           </w:p>
         </w:tc>
@@ -1053,12 +1215,66 @@
           </w:tcPr>
           <w:p>
             <w:pPr>
+              <w:rPr>
+                <w:b/>
+                <w:sz w:val="30"/>
+                <w:szCs w:val="30"/>
+              </w:rPr>
+            </w:pPr>
+            <w:r>
               <w:rPr>
                 <w:rFonts w:hint="eastAsia"/>
                 <w:b/>
                 <w:sz w:val="30"/>
                 <w:szCs w:val="30"/>
               </w:rPr>
+              <w:t>100</w:t>
+            </w:r>
+            <w:r>
+              <w:rPr>
+                <w:b/>
+                <w:sz w:val="30"/>
+                <w:szCs w:val="30"/>
+              </w:rPr>
+              <w:t>04</w:t>
+            </w:r>
+          </w:p>
+        </w:tc>
+        <w:tc>
+          <w:tcPr>
+            <w:tcW w:w="4148" w:type="dxa"/>
+          </w:tcPr>
+          <w:p>
+            <w:pPr>
+              <w:rPr>
+                <w:b/>
+                <w:sz w:val="30"/>
+                <w:szCs w:val="30"/>
+              </w:rPr>
+            </w:pPr>
+            <w:r>
+              <w:rPr>
+                <w:b/>
+                <w:sz w:val="30"/>
+                <w:szCs w:val="30"/>
+              </w:rPr>
+              <w:t>用户已经注册</w:t>
+            </w:r>
+          </w:p>
+        </w:tc>
+      </w:tr>
+      <w:tr>
+        <w:tc>
+          <w:tcPr>
+            <w:tcW w:w="4148" w:type="dxa"/>
+          </w:tcPr>
+          <w:p>
+            <w:pPr>
+              <w:rPr>
+                <w:b/>
+                <w:sz w:val="30"/>
+                <w:szCs w:val="30"/>
+              </w:rPr>
             </w:pPr>
             <w:r>
               <w:rPr>
@@ -1067,7 +1283,6 @@
                 <w:sz w:val="30"/>
                 <w:szCs w:val="30"/>
               </w:rPr>
-              <w:lastRenderedPageBreak/>
               <w:t>100</w:t>
             </w:r>
             <w:r>
@@ -1076,8 +1291,46 @@
                 <w:sz w:val="30"/>
                 <w:szCs w:val="30"/>
               </w:rPr>
-              <w:t>0</w:t>
-            </w:r>
+              <w:t>05</w:t>
+            </w:r>
+          </w:p>
+        </w:tc>
+        <w:tc>
+          <w:tcPr>
+            <w:tcW w:w="4148" w:type="dxa"/>
+          </w:tcPr>
+          <w:p>
+            <w:pPr>
+              <w:rPr>
+                <w:b/>
+                <w:sz w:val="30"/>
+                <w:szCs w:val="30"/>
+              </w:rPr>
+            </w:pPr>
+            <w:r>
+              <w:rPr>
+                <w:b/>
+                <w:sz w:val="30"/>
+                <w:szCs w:val="30"/>
+              </w:rPr>
+              <w:t>用户不存在</w:t>
+            </w:r>
+          </w:p>
+        </w:tc>
+      </w:tr>
+      <w:tr>
+        <w:tc>
+          <w:tcPr>
+            <w:tcW w:w="4148" w:type="dxa"/>
+          </w:tcPr>
+          <w:p>
+            <w:pPr>
+              <w:rPr>
+                <w:b/>
+                <w:sz w:val="30"/>
+                <w:szCs w:val="30"/>
+              </w:rPr>
+            </w:pPr>
             <w:r>
               <w:rPr>
                 <w:rFonts w:hint="eastAsia"/>
@@ -1085,7 +1338,15 @@
                 <w:sz w:val="30"/>
                 <w:szCs w:val="30"/>
               </w:rPr>
-              <w:t>1</w:t>
+              <w:t>100</w:t>
+            </w:r>
+            <w:r>
+              <w:rPr>
+                <w:b/>
+                <w:sz w:val="30"/>
+                <w:szCs w:val="30"/>
+              </w:rPr>
+              <w:t>06</w:t>
             </w:r>
           </w:p>
         </w:tc>
@@ -1095,20 +1356,74 @@
           </w:tcPr>
           <w:p>
             <w:pPr>
+              <w:rPr>
+                <w:b/>
+                <w:sz w:val="30"/>
+                <w:szCs w:val="30"/>
+              </w:rPr>
+            </w:pPr>
+            <w:r>
+              <w:rPr>
+                <w:b/>
+                <w:sz w:val="30"/>
+                <w:szCs w:val="30"/>
+              </w:rPr>
+              <w:t>密码有误</w:t>
+            </w:r>
+          </w:p>
+        </w:tc>
+      </w:tr>
+      <w:tr>
+        <w:tc>
+          <w:tcPr>
+            <w:tcW w:w="4148" w:type="dxa"/>
+          </w:tcPr>
+          <w:p>
+            <w:pPr>
+              <w:rPr>
+                <w:b/>
+                <w:sz w:val="30"/>
+                <w:szCs w:val="30"/>
+              </w:rPr>
+            </w:pPr>
+            <w:r>
               <w:rPr>
                 <w:rFonts w:hint="eastAsia"/>
                 <w:b/>
                 <w:sz w:val="30"/>
                 <w:szCs w:val="30"/>
               </w:rPr>
-            </w:pPr>
+              <w:t>100</w:t>
+            </w:r>
             <w:r>
               <w:rPr>
                 <w:b/>
                 <w:sz w:val="30"/>
                 <w:szCs w:val="30"/>
               </w:rPr>
-              <w:t>请求有误</w:t>
+              <w:t>07</w:t>
+            </w:r>
+          </w:p>
+        </w:tc>
+        <w:tc>
+          <w:tcPr>
+            <w:tcW w:w="4148" w:type="dxa"/>
+          </w:tcPr>
+          <w:p>
+            <w:pPr>
+              <w:rPr>
+                <w:b/>
+                <w:sz w:val="30"/>
+                <w:szCs w:val="30"/>
+              </w:rPr>
+            </w:pPr>
+            <w:r>
+              <w:rPr>
+                <w:b/>
+                <w:sz w:val="30"/>
+                <w:szCs w:val="30"/>
+              </w:rPr>
+              <w:t>重复登录</w:t>
             </w:r>
           </w:p>
         </w:tc>
@@ -1120,12 +1435,66 @@
           </w:tcPr>
           <w:p>
             <w:pPr>
+              <w:rPr>
+                <w:b/>
+                <w:sz w:val="30"/>
+                <w:szCs w:val="30"/>
+              </w:rPr>
+            </w:pPr>
+            <w:r>
               <w:rPr>
                 <w:rFonts w:hint="eastAsia"/>
                 <w:b/>
                 <w:sz w:val="30"/>
                 <w:szCs w:val="30"/>
               </w:rPr>
+              <w:t>100</w:t>
+            </w:r>
+            <w:r>
+              <w:rPr>
+                <w:b/>
+                <w:sz w:val="30"/>
+                <w:szCs w:val="30"/>
+              </w:rPr>
+              <w:t>08</w:t>
+            </w:r>
+          </w:p>
+        </w:tc>
+        <w:tc>
+          <w:tcPr>
+            <w:tcW w:w="4148" w:type="dxa"/>
+          </w:tcPr>
+          <w:p>
+            <w:pPr>
+              <w:rPr>
+                <w:b/>
+                <w:sz w:val="30"/>
+                <w:szCs w:val="30"/>
+              </w:rPr>
+            </w:pPr>
+            <w:r>
+              <w:rPr>
+                <w:b/>
+                <w:sz w:val="30"/>
+                <w:szCs w:val="30"/>
+              </w:rPr>
+              <w:t>重复退出</w:t>
+            </w:r>
+          </w:p>
+        </w:tc>
+      </w:tr>
+      <w:tr>
+        <w:tc>
+          <w:tcPr>
+            <w:tcW w:w="4148" w:type="dxa"/>
+          </w:tcPr>
+          <w:p>
+            <w:pPr>
+              <w:rPr>
+                <w:b/>
+                <w:sz w:val="30"/>
+                <w:szCs w:val="30"/>
+              </w:rPr>
             </w:pPr>
             <w:r>
               <w:rPr>
@@ -1142,7 +1511,7 @@
                 <w:sz w:val="30"/>
                 <w:szCs w:val="30"/>
               </w:rPr>
-              <w:t>02</w:t>
+              <w:t>09</w:t>
             </w:r>
           </w:p>
         </w:tc>
@@ -1152,38 +1521,74 @@
           </w:tcPr>
           <w:p>
             <w:pPr>
+              <w:rPr>
+                <w:b/>
+                <w:sz w:val="30"/>
+                <w:szCs w:val="30"/>
+              </w:rPr>
+            </w:pPr>
+            <w:r>
+              <w:rPr>
+                <w:b/>
+                <w:sz w:val="30"/>
+                <w:szCs w:val="30"/>
+              </w:rPr>
+              <w:t>token过期</w:t>
+            </w:r>
+          </w:p>
+        </w:tc>
+      </w:tr>
+      <w:tr>
+        <w:tc>
+          <w:tcPr>
+            <w:tcW w:w="4148" w:type="dxa"/>
+          </w:tcPr>
+          <w:p>
+            <w:pPr>
+              <w:rPr>
+                <w:b/>
+                <w:sz w:val="30"/>
+                <w:szCs w:val="30"/>
+              </w:rPr>
+            </w:pPr>
+            <w:r>
               <w:rPr>
                 <w:rFonts w:hint="eastAsia"/>
                 <w:b/>
                 <w:sz w:val="30"/>
                 <w:szCs w:val="30"/>
               </w:rPr>
-            </w:pPr>
+              <w:t>100</w:t>
+            </w:r>
             <w:r>
               <w:rPr>
                 <w:b/>
                 <w:sz w:val="30"/>
                 <w:szCs w:val="30"/>
               </w:rPr>
-              <w:t>请求</w:t>
-            </w:r>
-            <w:proofErr w:type="spellStart"/>
-            <w:r>
+              <w:t>10</w:t>
+            </w:r>
+          </w:p>
+        </w:tc>
+        <w:tc>
+          <w:tcPr>
+            <w:tcW w:w="4148" w:type="dxa"/>
+          </w:tcPr>
+          <w:p>
+            <w:pPr>
               <w:rPr>
                 <w:b/>
                 <w:sz w:val="30"/>
                 <w:szCs w:val="30"/>
               </w:rPr>
-              <w:t>json</w:t>
-            </w:r>
-            <w:proofErr w:type="spellEnd"/>
+            </w:pPr>
             <w:r>
               <w:rPr>
                 <w:b/>
                 <w:sz w:val="30"/>
                 <w:szCs w:val="30"/>
               </w:rPr>
-              <w:t>错误</w:t>
+              <w:t>直播房间不存在</w:t>
             </w:r>
           </w:p>
         </w:tc>
@@ -1195,12 +1600,144 @@
           </w:tcPr>
           <w:p>
             <w:pPr>
+              <w:rPr>
+                <w:b/>
+                <w:sz w:val="30"/>
+                <w:szCs w:val="30"/>
+              </w:rPr>
+            </w:pPr>
+            <w:r>
+              <w:rPr>
+                <w:b/>
+                <w:sz w:val="30"/>
+                <w:szCs w:val="30"/>
+              </w:rPr>
+              <w:t>20001</w:t>
+            </w:r>
+          </w:p>
+        </w:tc>
+        <w:tc>
+          <w:tcPr>
+            <w:tcW w:w="4148" w:type="dxa"/>
+          </w:tcPr>
+          <w:p>
+            <w:pPr>
+              <w:rPr>
+                <w:b/>
+                <w:sz w:val="30"/>
+                <w:szCs w:val="30"/>
+              </w:rPr>
+            </w:pPr>
+            <w:r>
+              <w:rPr>
+                <w:b/>
+                <w:sz w:val="30"/>
+                <w:szCs w:val="30"/>
+              </w:rPr>
+              <w:t>用户没有</w:t>
+            </w:r>
+            <w:proofErr w:type="spellStart"/>
+            <w:r>
+              <w:rPr>
+                <w:b/>
+                <w:sz w:val="30"/>
+                <w:szCs w:val="30"/>
+              </w:rPr>
+              <w:t>av</w:t>
+            </w:r>
+            <w:proofErr w:type="spellEnd"/>
+            <w:r>
+              <w:rPr>
+                <w:b/>
+                <w:sz w:val="30"/>
+                <w:szCs w:val="30"/>
+              </w:rPr>
+              <w:t>房间ID</w:t>
+            </w:r>
+          </w:p>
+        </w:tc>
+      </w:tr>
+      <w:tr>
+        <w:tc>
+          <w:tcPr>
+            <w:tcW w:w="4148" w:type="dxa"/>
+          </w:tcPr>
+          <w:p>
+            <w:pPr>
+              <w:rPr>
+                <w:b/>
+                <w:sz w:val="30"/>
+                <w:szCs w:val="30"/>
+              </w:rPr>
+            </w:pPr>
+            <w:r>
+              <w:rPr>
+                <w:b/>
+                <w:sz w:val="30"/>
+                <w:szCs w:val="30"/>
+              </w:rPr>
+              <w:t>20002</w:t>
+            </w:r>
+          </w:p>
+        </w:tc>
+        <w:tc>
+          <w:tcPr>
+            <w:tcW w:w="4148" w:type="dxa"/>
+          </w:tcPr>
+          <w:p>
+            <w:pPr>
+              <w:rPr>
+                <w:b/>
+                <w:sz w:val="30"/>
+                <w:szCs w:val="30"/>
+              </w:rPr>
+            </w:pPr>
+            <w:r>
+              <w:rPr>
+                <w:b/>
+                <w:sz w:val="30"/>
+                <w:szCs w:val="30"/>
+              </w:rPr>
+              <w:t>用户没有在直播</w:t>
+            </w:r>
+          </w:p>
+        </w:tc>
+      </w:tr>
+      <w:tr>
+        <w:tc>
+          <w:tcPr>
+            <w:tcW w:w="4148" w:type="dxa"/>
+          </w:tcPr>
+          <w:p>
+            <w:pPr>
+              <w:rPr>
+                <w:b/>
+                <w:sz w:val="30"/>
+                <w:szCs w:val="30"/>
+              </w:rPr>
+            </w:pPr>
+            <w:r>
               <w:rPr>
                 <w:rFonts w:hint="eastAsia"/>
                 <w:b/>
                 <w:sz w:val="30"/>
                 <w:szCs w:val="30"/>
               </w:rPr>
+              <w:t>30001</w:t>
+            </w:r>
+          </w:p>
+        </w:tc>
+        <w:tc>
+          <w:tcPr>
+            <w:tcW w:w="4148" w:type="dxa"/>
+          </w:tcPr>
+          <w:p>
+            <w:pPr>
+              <w:rPr>
+                <w:b/>
+                <w:sz w:val="30"/>
+                <w:szCs w:val="30"/>
+              </w:rPr>
             </w:pPr>
             <w:r>
               <w:rPr>
@@ -1209,100 +1746,84 @@
                 <w:sz w:val="30"/>
                 <w:szCs w:val="30"/>
               </w:rPr>
-              <w:t>100</w:t>
-            </w:r>
-            <w:r>
+              <w:t>验证码过期</w:t>
+            </w:r>
+          </w:p>
+        </w:tc>
+      </w:tr>
+      <w:tr>
+        <w:tc>
+          <w:tcPr>
+            <w:tcW w:w="4148" w:type="dxa"/>
+          </w:tcPr>
+          <w:p>
+            <w:pPr>
               <w:rPr>
                 <w:b/>
                 <w:sz w:val="30"/>
                 <w:szCs w:val="30"/>
               </w:rPr>
-              <w:t>03</w:t>
-            </w:r>
-          </w:p>
-        </w:tc>
-        <w:tc>
-          <w:tcPr>
-            <w:tcW w:w="4148" w:type="dxa"/>
-          </w:tcPr>
-          <w:p>
-            <w:pPr>
+            </w:pPr>
+            <w:r>
               <w:rPr>
                 <w:rFonts w:hint="eastAsia"/>
                 <w:b/>
                 <w:sz w:val="30"/>
                 <w:szCs w:val="30"/>
               </w:rPr>
-            </w:pPr>
-            <w:r>
+              <w:t>30002</w:t>
+            </w:r>
+          </w:p>
+        </w:tc>
+        <w:tc>
+          <w:tcPr>
+            <w:tcW w:w="4148" w:type="dxa"/>
+          </w:tcPr>
+          <w:p>
+            <w:pPr>
               <w:rPr>
                 <w:b/>
                 <w:sz w:val="30"/>
                 <w:szCs w:val="30"/>
               </w:rPr>
-              <w:t>请求数据错误</w:t>
-            </w:r>
-          </w:p>
-        </w:tc>
-      </w:tr>
-      <w:tr>
-        <w:tc>
-          <w:tcPr>
-            <w:tcW w:w="4148" w:type="dxa"/>
-          </w:tcPr>
-          <w:p>
-            <w:pPr>
+            </w:pPr>
+            <w:r>
               <w:rPr>
                 <w:rFonts w:hint="eastAsia"/>
                 <w:b/>
                 <w:sz w:val="30"/>
                 <w:szCs w:val="30"/>
               </w:rPr>
-            </w:pPr>
-            <w:r>
+              <w:t>验证码错误</w:t>
+            </w:r>
+          </w:p>
+        </w:tc>
+      </w:tr>
+      <w:tr>
+        <w:tc>
+          <w:tcPr>
+            <w:tcW w:w="4148" w:type="dxa"/>
+          </w:tcPr>
+          <w:p>
+            <w:pPr>
               <w:rPr>
                 <w:rFonts w:hint="eastAsia"/>
                 <w:b/>
                 <w:sz w:val="30"/>
                 <w:szCs w:val="30"/>
               </w:rPr>
-              <w:t>100</w:t>
-            </w:r>
-            <w:r>
-              <w:rPr>
-                <w:b/>
-                <w:sz w:val="30"/>
-                <w:szCs w:val="30"/>
-              </w:rPr>
-              <w:t>04</w:t>
-            </w:r>
-          </w:p>
-        </w:tc>
-        <w:tc>
-          <w:tcPr>
-            <w:tcW w:w="4148" w:type="dxa"/>
-          </w:tcPr>
-          <w:p>
-            <w:pPr>
+            </w:pPr>
+            <w:r>
               <w:rPr>
                 <w:rFonts w:hint="eastAsia"/>
                 <w:b/>
                 <w:sz w:val="30"/>
                 <w:szCs w:val="30"/>
               </w:rPr>
-            </w:pPr>
-            <w:r>
-              <w:rPr>
-                <w:b/>
-                <w:sz w:val="30"/>
-                <w:szCs w:val="30"/>
-              </w:rPr>
-              <w:t>用户已经注册</w:t>
-            </w:r>
-          </w:p>
-        </w:tc>
-      </w:tr>
-      <w:tr>
+              <w:t>30003</w:t>
+            </w:r>
+          </w:p>
+        </w:tc>
         <w:tc>
           <w:tcPr>
             <w:tcW w:w="4148" w:type="dxa"/>
@@ -1323,26 +1844,12 @@
                 <w:sz w:val="30"/>
                 <w:szCs w:val="30"/>
               </w:rPr>
-              <w:t>100</w:t>
-            </w:r>
-            <w:r>
-              <w:rPr>
-                <w:b/>
-                <w:sz w:val="30"/>
-                <w:szCs w:val="30"/>
-              </w:rPr>
-              <w:t>0</w:t>
-            </w:r>
-            <w:r>
-              <w:rPr>
-                <w:b/>
-                <w:sz w:val="30"/>
-                <w:szCs w:val="30"/>
-              </w:rPr>
-              <w:t>5</w:t>
-            </w:r>
-          </w:p>
-        </w:tc>
+              <w:t>沒有进行code验证</w:t>
+            </w:r>
+          </w:p>
+        </w:tc>
+      </w:tr>
+      <w:tr>
         <w:tc>
           <w:tcPr>
             <w:tcW w:w="4148" w:type="dxa"/>
@@ -1358,28 +1865,26 @@
             </w:pPr>
             <w:r>
               <w:rPr>
-                <w:b/>
-                <w:sz w:val="30"/>
-                <w:szCs w:val="30"/>
-              </w:rPr>
-              <w:t>用户不存在</w:t>
-            </w:r>
-          </w:p>
-        </w:tc>
-      </w:tr>
-      <w:tr>
-        <w:tc>
-          <w:tcPr>
-            <w:tcW w:w="4148" w:type="dxa"/>
-          </w:tcPr>
-          <w:p>
-            <w:pPr>
-              <w:rPr>
                 <w:rFonts w:hint="eastAsia"/>
                 <w:b/>
                 <w:sz w:val="30"/>
                 <w:szCs w:val="30"/>
               </w:rPr>
+              <w:t>30004</w:t>
+            </w:r>
+          </w:p>
+        </w:tc>
+        <w:tc>
+          <w:tcPr>
+            <w:tcW w:w="4148" w:type="dxa"/>
+          </w:tcPr>
+          <w:p>
+            <w:pPr>
+              <w:rPr>
+                <w:b/>
+                <w:sz w:val="30"/>
+                <w:szCs w:val="30"/>
+              </w:rPr>
             </w:pPr>
             <w:r>
               <w:rPr>
@@ -1388,558 +1893,64 @@
                 <w:sz w:val="30"/>
                 <w:szCs w:val="30"/>
               </w:rPr>
-              <w:t>100</w:t>
-            </w:r>
-            <w:r>
-              <w:rPr>
-                <w:b/>
-                <w:sz w:val="30"/>
-                <w:szCs w:val="30"/>
-              </w:rPr>
-              <w:t>0</w:t>
-            </w:r>
-            <w:r>
-              <w:rPr>
-                <w:b/>
-                <w:sz w:val="30"/>
-                <w:szCs w:val="30"/>
-              </w:rPr>
-              <w:t>6</w:t>
-            </w:r>
-          </w:p>
-        </w:tc>
-        <w:tc>
-          <w:tcPr>
-            <w:tcW w:w="4148" w:type="dxa"/>
-          </w:tcPr>
-          <w:p>
-            <w:pPr>
+              <w:t>无权限创建</w:t>
+            </w:r>
+            <w:r>
               <w:rPr>
                 <w:rFonts w:hint="eastAsia"/>
                 <w:b/>
                 <w:sz w:val="30"/>
                 <w:szCs w:val="30"/>
               </w:rPr>
-            </w:pPr>
-            <w:r>
+              <w:t>code</w:t>
+            </w:r>
+            <w:bookmarkStart w:id="0" w:name="_GoBack"/>
+            <w:bookmarkEnd w:id="0"/>
+          </w:p>
+        </w:tc>
+      </w:tr>
+      <w:tr>
+        <w:tc>
+          <w:tcPr>
+            <w:tcW w:w="4148" w:type="dxa"/>
+          </w:tcPr>
+          <w:p>
+            <w:pPr>
               <w:rPr>
                 <w:b/>
                 <w:sz w:val="30"/>
                 <w:szCs w:val="30"/>
               </w:rPr>
-              <w:t>密码有误</w:t>
-            </w:r>
-          </w:p>
-        </w:tc>
-      </w:tr>
-      <w:tr>
-        <w:tc>
-          <w:tcPr>
-            <w:tcW w:w="4148" w:type="dxa"/>
-          </w:tcPr>
-          <w:p>
-            <w:pPr>
+            </w:pPr>
+            <w:r>
               <w:rPr>
                 <w:rFonts w:hint="eastAsia"/>
                 <w:b/>
                 <w:sz w:val="30"/>
                 <w:szCs w:val="30"/>
               </w:rPr>
-            </w:pPr>
-            <w:r>
-              <w:rPr>
-                <w:rFonts w:hint="eastAsia"/>
+              <w:t>90000</w:t>
+            </w:r>
+          </w:p>
+        </w:tc>
+        <w:tc>
+          <w:tcPr>
+            <w:tcW w:w="4148" w:type="dxa"/>
+          </w:tcPr>
+          <w:p>
+            <w:pPr>
+              <w:rPr>
                 <w:b/>
                 <w:sz w:val="30"/>
                 <w:szCs w:val="30"/>
               </w:rPr>
-              <w:t>100</w:t>
-            </w:r>
+            </w:pPr>
             <w:r>
               <w:rPr>
                 <w:b/>
                 <w:sz w:val="30"/>
                 <w:szCs w:val="30"/>
               </w:rPr>
-              <w:t>0</w:t>
-            </w:r>
-            <w:r>
-              <w:rPr>
-                <w:b/>
-                <w:sz w:val="30"/>
-                <w:szCs w:val="30"/>
-              </w:rPr>
-              <w:t>7</w:t>
-            </w:r>
-          </w:p>
-        </w:tc>
-        <w:tc>
-          <w:tcPr>
-            <w:tcW w:w="4148" w:type="dxa"/>
-          </w:tcPr>
-          <w:p>
-            <w:pPr>
-              <w:rPr>
-                <w:rFonts w:hint="eastAsia"/>
-                <w:b/>
-                <w:sz w:val="30"/>
-                <w:szCs w:val="30"/>
-              </w:rPr>
-            </w:pPr>
-            <w:r>
-              <w:rPr>
-                <w:b/>
-                <w:sz w:val="30"/>
-                <w:szCs w:val="30"/>
-              </w:rPr>
-              <w:t>重复登录</w:t>
-            </w:r>
-          </w:p>
-        </w:tc>
-      </w:tr>
-      <w:tr>
-        <w:tc>
-          <w:tcPr>
-            <w:tcW w:w="4148" w:type="dxa"/>
-          </w:tcPr>
-          <w:p>
-            <w:pPr>
-              <w:rPr>
-                <w:rFonts w:hint="eastAsia"/>
-                <w:b/>
-                <w:sz w:val="30"/>
-                <w:szCs w:val="30"/>
-              </w:rPr>
-            </w:pPr>
-            <w:r>
-              <w:rPr>
-                <w:rFonts w:hint="eastAsia"/>
-                <w:b/>
-                <w:sz w:val="30"/>
-                <w:szCs w:val="30"/>
-              </w:rPr>
-              <w:t>100</w:t>
-            </w:r>
-            <w:r>
-              <w:rPr>
-                <w:b/>
-                <w:sz w:val="30"/>
-                <w:szCs w:val="30"/>
-              </w:rPr>
-              <w:t>0</w:t>
-            </w:r>
-            <w:r>
-              <w:rPr>
-                <w:b/>
-                <w:sz w:val="30"/>
-                <w:szCs w:val="30"/>
-              </w:rPr>
-              <w:t>8</w:t>
-            </w:r>
-          </w:p>
-        </w:tc>
-        <w:tc>
-          <w:tcPr>
-            <w:tcW w:w="4148" w:type="dxa"/>
-          </w:tcPr>
-          <w:p>
-            <w:pPr>
-              <w:rPr>
-                <w:rFonts w:hint="eastAsia"/>
-                <w:b/>
-                <w:sz w:val="30"/>
-                <w:szCs w:val="30"/>
-              </w:rPr>
-            </w:pPr>
-            <w:r>
-              <w:rPr>
-                <w:b/>
-                <w:sz w:val="30"/>
-                <w:szCs w:val="30"/>
-              </w:rPr>
-              <w:t>重复退出</w:t>
-            </w:r>
-          </w:p>
-        </w:tc>
-      </w:tr>
-      <w:tr>
-        <w:tc>
-          <w:tcPr>
-            <w:tcW w:w="4148" w:type="dxa"/>
-          </w:tcPr>
-          <w:p>
-            <w:pPr>
-              <w:rPr>
-                <w:rFonts w:hint="eastAsia"/>
-                <w:b/>
-                <w:sz w:val="30"/>
-                <w:szCs w:val="30"/>
-              </w:rPr>
-            </w:pPr>
-            <w:r>
-              <w:rPr>
-                <w:rFonts w:hint="eastAsia"/>
-                <w:b/>
-                <w:sz w:val="30"/>
-                <w:szCs w:val="30"/>
-              </w:rPr>
-              <w:t>100</w:t>
-            </w:r>
-            <w:r>
-              <w:rPr>
-                <w:b/>
-                <w:sz w:val="30"/>
-                <w:szCs w:val="30"/>
-              </w:rPr>
-              <w:t>0</w:t>
-            </w:r>
-            <w:r>
-              <w:rPr>
-                <w:b/>
-                <w:sz w:val="30"/>
-                <w:szCs w:val="30"/>
-              </w:rPr>
-              <w:t>9</w:t>
-            </w:r>
-          </w:p>
-        </w:tc>
-        <w:tc>
-          <w:tcPr>
-            <w:tcW w:w="4148" w:type="dxa"/>
-          </w:tcPr>
-          <w:p>
-            <w:pPr>
-              <w:rPr>
-                <w:rFonts w:hint="eastAsia"/>
-                <w:b/>
-                <w:sz w:val="30"/>
-                <w:szCs w:val="30"/>
-              </w:rPr>
-            </w:pPr>
-            <w:r>
-              <w:rPr>
-                <w:b/>
-                <w:sz w:val="30"/>
-                <w:szCs w:val="30"/>
-              </w:rPr>
-              <w:t>token过期</w:t>
-            </w:r>
-          </w:p>
-        </w:tc>
-      </w:tr>
-      <w:tr>
-        <w:tc>
-          <w:tcPr>
-            <w:tcW w:w="4148" w:type="dxa"/>
-          </w:tcPr>
-          <w:p>
-            <w:pPr>
-              <w:rPr>
-                <w:rFonts w:hint="eastAsia"/>
-                <w:b/>
-                <w:sz w:val="30"/>
-                <w:szCs w:val="30"/>
-              </w:rPr>
-            </w:pPr>
-            <w:r>
-              <w:rPr>
-                <w:rFonts w:hint="eastAsia"/>
-                <w:b/>
-                <w:sz w:val="30"/>
-                <w:szCs w:val="30"/>
-              </w:rPr>
-              <w:t>100</w:t>
-            </w:r>
-            <w:r>
-              <w:rPr>
-                <w:b/>
-                <w:sz w:val="30"/>
-                <w:szCs w:val="30"/>
-              </w:rPr>
-              <w:t>10</w:t>
-            </w:r>
-          </w:p>
-        </w:tc>
-        <w:tc>
-          <w:tcPr>
-            <w:tcW w:w="4148" w:type="dxa"/>
-          </w:tcPr>
-          <w:p>
-            <w:pPr>
-              <w:rPr>
-                <w:rFonts w:hint="eastAsia"/>
-                <w:b/>
-                <w:sz w:val="30"/>
-                <w:szCs w:val="30"/>
-              </w:rPr>
-            </w:pPr>
-            <w:r>
-              <w:rPr>
-                <w:b/>
-                <w:sz w:val="30"/>
-                <w:szCs w:val="30"/>
-              </w:rPr>
-              <w:t>直播房间不存在</w:t>
-            </w:r>
-          </w:p>
-        </w:tc>
-      </w:tr>
-      <w:tr>
-        <w:tc>
-          <w:tcPr>
-            <w:tcW w:w="4148" w:type="dxa"/>
-          </w:tcPr>
-          <w:p>
-            <w:pPr>
-              <w:rPr>
-                <w:rFonts w:hint="eastAsia"/>
-                <w:b/>
-                <w:sz w:val="30"/>
-                <w:szCs w:val="30"/>
-              </w:rPr>
-            </w:pPr>
-            <w:r>
-              <w:rPr>
-                <w:b/>
-                <w:sz w:val="30"/>
-                <w:szCs w:val="30"/>
-              </w:rPr>
-              <w:t>20001</w:t>
-            </w:r>
-          </w:p>
-        </w:tc>
-        <w:tc>
-          <w:tcPr>
-            <w:tcW w:w="4148" w:type="dxa"/>
-          </w:tcPr>
-          <w:p>
-            <w:pPr>
-              <w:rPr>
-                <w:rFonts w:hint="eastAsia"/>
-                <w:b/>
-                <w:sz w:val="30"/>
-                <w:szCs w:val="30"/>
-              </w:rPr>
-            </w:pPr>
-            <w:r>
-              <w:rPr>
-                <w:b/>
-                <w:sz w:val="30"/>
-                <w:szCs w:val="30"/>
-              </w:rPr>
-              <w:t>用户没有</w:t>
-            </w:r>
-            <w:proofErr w:type="spellStart"/>
-            <w:r>
-              <w:rPr>
-                <w:b/>
-                <w:sz w:val="30"/>
-                <w:szCs w:val="30"/>
-              </w:rPr>
-              <w:t>av</w:t>
-            </w:r>
-            <w:proofErr w:type="spellEnd"/>
-            <w:r>
-              <w:rPr>
-                <w:b/>
-                <w:sz w:val="30"/>
-                <w:szCs w:val="30"/>
-              </w:rPr>
-              <w:t>房间ID</w:t>
-            </w:r>
-          </w:p>
-        </w:tc>
-      </w:tr>
-      <w:tr>
-        <w:tc>
-          <w:tcPr>
-            <w:tcW w:w="4148" w:type="dxa"/>
-          </w:tcPr>
-          <w:p>
-            <w:pPr>
-              <w:rPr>
-                <w:rFonts w:hint="eastAsia"/>
-                <w:b/>
-                <w:sz w:val="30"/>
-                <w:szCs w:val="30"/>
-              </w:rPr>
-            </w:pPr>
-            <w:r>
-              <w:rPr>
-                <w:b/>
-                <w:sz w:val="30"/>
-                <w:szCs w:val="30"/>
-              </w:rPr>
-              <w:t>20002</w:t>
-            </w:r>
-          </w:p>
-        </w:tc>
-        <w:tc>
-          <w:tcPr>
-            <w:tcW w:w="4148" w:type="dxa"/>
-          </w:tcPr>
-          <w:p>
-            <w:pPr>
-              <w:rPr>
-                <w:rFonts w:hint="eastAsia"/>
-                <w:b/>
-                <w:sz w:val="30"/>
-                <w:szCs w:val="30"/>
-              </w:rPr>
-            </w:pPr>
-            <w:r>
-              <w:rPr>
-                <w:b/>
-                <w:sz w:val="30"/>
-                <w:szCs w:val="30"/>
-              </w:rPr>
-              <w:t>用户没有在直播</w:t>
-            </w:r>
-          </w:p>
-        </w:tc>
-      </w:tr>
-      <w:tr>
-        <w:tc>
-          <w:tcPr>
-            <w:tcW w:w="4148" w:type="dxa"/>
-          </w:tcPr>
-          <w:p>
-            <w:pPr>
-              <w:rPr>
-                <w:b/>
-                <w:sz w:val="30"/>
-                <w:szCs w:val="30"/>
-              </w:rPr>
-            </w:pPr>
-            <w:r>
-              <w:rPr>
-                <w:rFonts w:hint="eastAsia"/>
-                <w:b/>
-                <w:sz w:val="30"/>
-                <w:szCs w:val="30"/>
-              </w:rPr>
-              <w:t>30001</w:t>
-            </w:r>
-          </w:p>
-        </w:tc>
-        <w:tc>
-          <w:tcPr>
-            <w:tcW w:w="4148" w:type="dxa"/>
-          </w:tcPr>
-          <w:p>
-            <w:pPr>
-              <w:rPr>
-                <w:rFonts w:hint="eastAsia"/>
-                <w:b/>
-                <w:sz w:val="30"/>
-                <w:szCs w:val="30"/>
-              </w:rPr>
-            </w:pPr>
-            <w:r>
-              <w:rPr>
-                <w:rFonts w:hint="eastAsia"/>
-                <w:b/>
-                <w:sz w:val="30"/>
-                <w:szCs w:val="30"/>
-              </w:rPr>
-              <w:t>验证码过期</w:t>
-            </w:r>
-          </w:p>
-        </w:tc>
-      </w:tr>
-      <w:tr>
-        <w:tc>
-          <w:tcPr>
-            <w:tcW w:w="4148" w:type="dxa"/>
-          </w:tcPr>
-          <w:p>
-            <w:pPr>
-              <w:rPr>
-                <w:rFonts w:hint="eastAsia"/>
-                <w:b/>
-                <w:sz w:val="30"/>
-                <w:szCs w:val="30"/>
-              </w:rPr>
-            </w:pPr>
-            <w:r>
-              <w:rPr>
-                <w:rFonts w:hint="eastAsia"/>
-                <w:b/>
-                <w:sz w:val="30"/>
-                <w:szCs w:val="30"/>
-              </w:rPr>
-              <w:t>30002</w:t>
-            </w:r>
-          </w:p>
-        </w:tc>
-        <w:tc>
-          <w:tcPr>
-            <w:tcW w:w="4148" w:type="dxa"/>
-          </w:tcPr>
-          <w:p>
-            <w:pPr>
-              <w:rPr>
-                <w:rFonts w:hint="eastAsia"/>
-                <w:b/>
-                <w:sz w:val="30"/>
-                <w:szCs w:val="30"/>
-              </w:rPr>
-            </w:pPr>
-            <w:r>
-              <w:rPr>
-                <w:rFonts w:hint="eastAsia"/>
-                <w:b/>
-                <w:sz w:val="30"/>
-                <w:szCs w:val="30"/>
-              </w:rPr>
-              <w:t>验证码错误</w:t>
-            </w:r>
-          </w:p>
-        </w:tc>
-      </w:tr>
-      <w:tr>
-        <w:tc>
-          <w:tcPr>
-            <w:tcW w:w="4148" w:type="dxa"/>
-          </w:tcPr>
-          <w:p>
-            <w:pPr>
-              <w:rPr>
-                <w:b/>
-                <w:sz w:val="30"/>
-                <w:szCs w:val="30"/>
-              </w:rPr>
-            </w:pPr>
-            <w:r>
-              <w:rPr>
-                <w:rFonts w:hint="eastAsia"/>
-                <w:b/>
-                <w:sz w:val="30"/>
-                <w:szCs w:val="30"/>
-              </w:rPr>
-              <w:t>90000</w:t>
-            </w:r>
-          </w:p>
-        </w:tc>
-        <w:tc>
-          <w:tcPr>
-            <w:tcW w:w="4148" w:type="dxa"/>
-          </w:tcPr>
-          <w:p>
-            <w:pPr>
-              <w:rPr>
-                <w:rFonts w:hint="eastAsia"/>
-                <w:b/>
-                <w:sz w:val="30"/>
-                <w:szCs w:val="30"/>
-              </w:rPr>
-            </w:pPr>
-            <w:r>
-              <w:rPr>
-                <w:b/>
-                <w:sz w:val="30"/>
-                <w:szCs w:val="30"/>
-              </w:rPr>
               <w:t>服务器内部错误</w:t>
             </w:r>
           </w:p>
@@ -1966,9 +1977,6 @@
     <w:p>
       <w:pPr>
         <w:pStyle w:val="3"/>
-        <w:rPr>
-          <w:rFonts w:hint="eastAsia"/>
-        </w:rPr>
       </w:pPr>
       <w:r>
         <w:rPr>
@@ -2253,7 +2261,7 @@
               </w:tabs>
               <w:jc w:val="left"/>
               <w:rPr>
-                <w:rFonts w:ascii="Consolas" w:eastAsia="宋体" w:hAnsi="Consolas" w:cs="宋体" w:hint="eastAsia"/>
+                <w:rFonts w:ascii="Consolas" w:eastAsia="宋体" w:hAnsi="Consolas" w:cs="宋体"/>
                 <w:color w:val="24292E"/>
                 <w:kern w:val="0"/>
                 <w:sz w:val="28"/>
@@ -2299,7 +2307,7 @@
               </w:tabs>
               <w:jc w:val="left"/>
               <w:rPr>
-                <w:rFonts w:ascii="Consolas" w:eastAsia="宋体" w:hAnsi="Consolas" w:cs="宋体" w:hint="eastAsia"/>
+                <w:rFonts w:ascii="Consolas" w:eastAsia="宋体" w:hAnsi="Consolas" w:cs="宋体"/>
                 <w:color w:val="24292E"/>
                 <w:kern w:val="0"/>
                 <w:sz w:val="28"/>
@@ -2345,7 +2353,7 @@
               </w:tabs>
               <w:jc w:val="left"/>
               <w:rPr>
-                <w:rFonts w:ascii="Consolas" w:eastAsia="宋体" w:hAnsi="Consolas" w:cs="宋体" w:hint="eastAsia"/>
+                <w:rFonts w:ascii="Consolas" w:eastAsia="宋体" w:hAnsi="Consolas" w:cs="宋体"/>
                 <w:color w:val="24292E"/>
                 <w:kern w:val="0"/>
                 <w:sz w:val="28"/>
@@ -2391,7 +2399,7 @@
               </w:tabs>
               <w:jc w:val="left"/>
               <w:rPr>
-                <w:rFonts w:ascii="Consolas" w:eastAsia="宋体" w:hAnsi="Consolas" w:cs="宋体" w:hint="eastAsia"/>
+                <w:rFonts w:ascii="Consolas" w:eastAsia="宋体" w:hAnsi="Consolas" w:cs="宋体"/>
                 <w:color w:val="24292E"/>
                 <w:kern w:val="0"/>
                 <w:sz w:val="28"/>
@@ -2439,7 +2447,7 @@
               </w:tabs>
               <w:jc w:val="left"/>
               <w:rPr>
-                <w:rFonts w:ascii="Consolas" w:eastAsia="宋体" w:hAnsi="Consolas" w:cs="宋体" w:hint="eastAsia"/>
+                <w:rFonts w:ascii="Consolas" w:eastAsia="宋体" w:hAnsi="Consolas" w:cs="宋体"/>
                 <w:color w:val="24292E"/>
                 <w:kern w:val="0"/>
                 <w:sz w:val="28"/>
@@ -2495,7 +2503,7 @@
               </w:tabs>
               <w:jc w:val="left"/>
               <w:rPr>
-                <w:rFonts w:ascii="Consolas" w:eastAsia="宋体" w:hAnsi="Consolas" w:cs="宋体" w:hint="eastAsia"/>
+                <w:rFonts w:ascii="Consolas" w:eastAsia="宋体" w:hAnsi="Consolas" w:cs="宋体"/>
                 <w:color w:val="24292E"/>
                 <w:kern w:val="0"/>
                 <w:sz w:val="28"/>
@@ -2541,7 +2549,7 @@
               </w:tabs>
               <w:jc w:val="left"/>
               <w:rPr>
-                <w:rFonts w:ascii="Consolas" w:eastAsia="宋体" w:hAnsi="Consolas" w:cs="宋体" w:hint="eastAsia"/>
+                <w:rFonts w:ascii="Consolas" w:eastAsia="宋体" w:hAnsi="Consolas" w:cs="宋体"/>
                 <w:color w:val="24292E"/>
                 <w:kern w:val="0"/>
                 <w:sz w:val="28"/>
@@ -2597,7 +2605,7 @@
               </w:tabs>
               <w:jc w:val="left"/>
               <w:rPr>
-                <w:rFonts w:ascii="Consolas" w:eastAsia="宋体" w:hAnsi="Consolas" w:cs="宋体" w:hint="eastAsia"/>
+                <w:rFonts w:ascii="Consolas" w:eastAsia="宋体" w:hAnsi="Consolas" w:cs="宋体"/>
                 <w:color w:val="24292E"/>
                 <w:kern w:val="0"/>
                 <w:sz w:val="28"/>
@@ -2655,7 +2663,7 @@
               </w:tabs>
               <w:jc w:val="left"/>
               <w:rPr>
-                <w:rFonts w:ascii="Consolas" w:eastAsia="宋体" w:hAnsi="Consolas" w:cs="宋体" w:hint="eastAsia"/>
+                <w:rFonts w:ascii="Consolas" w:eastAsia="宋体" w:hAnsi="Consolas" w:cs="宋体"/>
                 <w:color w:val="24292E"/>
                 <w:kern w:val="0"/>
                 <w:sz w:val="28"/>
@@ -2713,7 +2721,7 @@
               </w:tabs>
               <w:jc w:val="left"/>
               <w:rPr>
-                <w:rFonts w:ascii="Consolas" w:eastAsia="宋体" w:hAnsi="Consolas" w:cs="宋体" w:hint="eastAsia"/>
+                <w:rFonts w:ascii="Consolas" w:eastAsia="宋体" w:hAnsi="Consolas" w:cs="宋体"/>
                 <w:color w:val="24292E"/>
                 <w:kern w:val="0"/>
                 <w:sz w:val="28"/>
@@ -2759,7 +2767,7 @@
               </w:tabs>
               <w:jc w:val="left"/>
               <w:rPr>
-                <w:rFonts w:ascii="Consolas" w:eastAsia="宋体" w:hAnsi="Consolas" w:cs="宋体" w:hint="eastAsia"/>
+                <w:rFonts w:ascii="Consolas" w:eastAsia="宋体" w:hAnsi="Consolas" w:cs="宋体"/>
                 <w:color w:val="24292E"/>
                 <w:kern w:val="0"/>
                 <w:sz w:val="28"/>
@@ -2815,7 +2823,7 @@
               </w:tabs>
               <w:jc w:val="left"/>
               <w:rPr>
-                <w:rFonts w:ascii="Consolas" w:eastAsia="宋体" w:hAnsi="Consolas" w:cs="宋体" w:hint="eastAsia"/>
+                <w:rFonts w:ascii="Consolas" w:eastAsia="宋体" w:hAnsi="Consolas" w:cs="宋体"/>
                 <w:color w:val="24292E"/>
                 <w:kern w:val="0"/>
                 <w:sz w:val="28"/>
@@ -4333,7 +4341,7 @@
               </w:tabs>
               <w:jc w:val="left"/>
               <w:rPr>
-                <w:rFonts w:ascii="Consolas" w:eastAsia="宋体" w:hAnsi="Consolas" w:cs="宋体" w:hint="eastAsia"/>
+                <w:rFonts w:ascii="Consolas" w:eastAsia="宋体" w:hAnsi="Consolas" w:cs="宋体"/>
                 <w:color w:val="24292E"/>
                 <w:kern w:val="0"/>
                 <w:sz w:val="28"/>
@@ -4379,7 +4387,7 @@
               </w:tabs>
               <w:jc w:val="left"/>
               <w:rPr>
-                <w:rFonts w:ascii="Consolas" w:eastAsia="宋体" w:hAnsi="Consolas" w:cs="宋体" w:hint="eastAsia"/>
+                <w:rFonts w:ascii="Consolas" w:eastAsia="宋体" w:hAnsi="Consolas" w:cs="宋体"/>
                 <w:color w:val="24292E"/>
                 <w:kern w:val="0"/>
                 <w:sz w:val="28"/>
@@ -4425,7 +4433,7 @@
               </w:tabs>
               <w:jc w:val="left"/>
               <w:rPr>
-                <w:rFonts w:ascii="Consolas" w:eastAsia="宋体" w:hAnsi="Consolas" w:cs="宋体" w:hint="eastAsia"/>
+                <w:rFonts w:ascii="Consolas" w:eastAsia="宋体" w:hAnsi="Consolas" w:cs="宋体"/>
                 <w:color w:val="24292E"/>
                 <w:kern w:val="0"/>
                 <w:sz w:val="28"/>
@@ -4471,7 +4479,7 @@
               </w:tabs>
               <w:jc w:val="left"/>
               <w:rPr>
-                <w:rFonts w:ascii="Consolas" w:eastAsia="宋体" w:hAnsi="Consolas" w:cs="宋体" w:hint="eastAsia"/>
+                <w:rFonts w:ascii="Consolas" w:eastAsia="宋体" w:hAnsi="Consolas" w:cs="宋体"/>
                 <w:color w:val="24292E"/>
                 <w:kern w:val="0"/>
                 <w:sz w:val="28"/>
@@ -4519,7 +4527,7 @@
               </w:tabs>
               <w:jc w:val="left"/>
               <w:rPr>
-                <w:rFonts w:ascii="Consolas" w:eastAsia="宋体" w:hAnsi="Consolas" w:cs="宋体" w:hint="eastAsia"/>
+                <w:rFonts w:ascii="Consolas" w:eastAsia="宋体" w:hAnsi="Consolas" w:cs="宋体"/>
                 <w:color w:val="24292E"/>
                 <w:kern w:val="0"/>
                 <w:sz w:val="28"/>
@@ -4587,7 +4595,7 @@
               </w:tabs>
               <w:jc w:val="left"/>
               <w:rPr>
-                <w:rFonts w:ascii="Consolas" w:eastAsia="宋体" w:hAnsi="Consolas" w:cs="宋体" w:hint="eastAsia"/>
+                <w:rFonts w:ascii="Consolas" w:eastAsia="宋体" w:hAnsi="Consolas" w:cs="宋体"/>
                 <w:color w:val="24292E"/>
                 <w:kern w:val="0"/>
                 <w:sz w:val="28"/>
@@ -4633,7 +4641,7 @@
               </w:tabs>
               <w:jc w:val="left"/>
               <w:rPr>
-                <w:rFonts w:ascii="Consolas" w:eastAsia="宋体" w:hAnsi="Consolas" w:cs="宋体" w:hint="eastAsia"/>
+                <w:rFonts w:ascii="Consolas" w:eastAsia="宋体" w:hAnsi="Consolas" w:cs="宋体"/>
                 <w:color w:val="24292E"/>
                 <w:kern w:val="0"/>
                 <w:sz w:val="28"/>
@@ -4679,7 +4687,7 @@
               </w:tabs>
               <w:jc w:val="left"/>
               <w:rPr>
-                <w:rFonts w:ascii="Consolas" w:eastAsia="宋体" w:hAnsi="Consolas" w:cs="宋体" w:hint="eastAsia"/>
+                <w:rFonts w:ascii="Consolas" w:eastAsia="宋体" w:hAnsi="Consolas" w:cs="宋体"/>
                 <w:color w:val="24292E"/>
                 <w:kern w:val="0"/>
                 <w:sz w:val="28"/>
@@ -4779,7 +4787,7 @@
               </w:tabs>
               <w:jc w:val="left"/>
               <w:rPr>
-                <w:rFonts w:ascii="Consolas" w:eastAsia="宋体" w:hAnsi="Consolas" w:cs="宋体" w:hint="eastAsia"/>
+                <w:rFonts w:ascii="Consolas" w:eastAsia="宋体" w:hAnsi="Consolas" w:cs="宋体"/>
                 <w:color w:val="24292E"/>
                 <w:kern w:val="0"/>
                 <w:sz w:val="28"/>
@@ -4835,7 +4843,7 @@
               </w:tabs>
               <w:jc w:val="left"/>
               <w:rPr>
-                <w:rFonts w:ascii="Consolas" w:eastAsia="宋体" w:hAnsi="Consolas" w:cs="宋体" w:hint="eastAsia"/>
+                <w:rFonts w:ascii="Consolas" w:eastAsia="宋体" w:hAnsi="Consolas" w:cs="宋体"/>
                 <w:color w:val="24292E"/>
                 <w:kern w:val="0"/>
                 <w:sz w:val="28"/>
@@ -4881,7 +4889,7 @@
               </w:tabs>
               <w:jc w:val="left"/>
               <w:rPr>
-                <w:rFonts w:ascii="Consolas" w:eastAsia="宋体" w:hAnsi="Consolas" w:cs="宋体" w:hint="eastAsia"/>
+                <w:rFonts w:ascii="Consolas" w:eastAsia="宋体" w:hAnsi="Consolas" w:cs="宋体"/>
                 <w:color w:val="24292E"/>
                 <w:kern w:val="0"/>
                 <w:sz w:val="28"/>
@@ -4927,7 +4935,7 @@
               </w:tabs>
               <w:jc w:val="left"/>
               <w:rPr>
-                <w:rFonts w:ascii="Consolas" w:eastAsia="宋体" w:hAnsi="Consolas" w:cs="宋体" w:hint="eastAsia"/>
+                <w:rFonts w:ascii="Consolas" w:eastAsia="宋体" w:hAnsi="Consolas" w:cs="宋体"/>
                 <w:color w:val="24292E"/>
                 <w:kern w:val="0"/>
                 <w:sz w:val="28"/>
@@ -4948,13 +4956,7 @@
         </w:tc>
       </w:tr>
     </w:tbl>
-    <w:p>
-      <w:pPr>
-        <w:rPr>
-          <w:rFonts w:hint="eastAsia"/>
-        </w:rPr>
-      </w:pPr>
-    </w:p>
+    <w:p/>
     <w:p>
       <w:pPr>
         <w:pStyle w:val="2"/>
@@ -5204,7 +5206,7 @@
               </w:tabs>
               <w:jc w:val="left"/>
               <w:rPr>
-                <w:rFonts w:ascii="Consolas" w:eastAsia="宋体" w:hAnsi="Consolas" w:cs="宋体" w:hint="eastAsia"/>
+                <w:rFonts w:ascii="Consolas" w:eastAsia="宋体" w:hAnsi="Consolas" w:cs="宋体"/>
                 <w:color w:val="24292E"/>
                 <w:kern w:val="0"/>
                 <w:sz w:val="28"/>
@@ -5250,7 +5252,7 @@
               </w:tabs>
               <w:jc w:val="left"/>
               <w:rPr>
-                <w:rFonts w:ascii="Consolas" w:eastAsia="宋体" w:hAnsi="Consolas" w:cs="宋体" w:hint="eastAsia"/>
+                <w:rFonts w:ascii="Consolas" w:eastAsia="宋体" w:hAnsi="Consolas" w:cs="宋体"/>
                 <w:color w:val="24292E"/>
                 <w:kern w:val="0"/>
                 <w:sz w:val="28"/>
@@ -5296,7 +5298,7 @@
               </w:tabs>
               <w:jc w:val="left"/>
               <w:rPr>
-                <w:rFonts w:ascii="Consolas" w:eastAsia="宋体" w:hAnsi="Consolas" w:cs="宋体" w:hint="eastAsia"/>
+                <w:rFonts w:ascii="Consolas" w:eastAsia="宋体" w:hAnsi="Consolas" w:cs="宋体"/>
                 <w:color w:val="24292E"/>
                 <w:kern w:val="0"/>
                 <w:sz w:val="28"/>
@@ -5342,7 +5344,7 @@
               </w:tabs>
               <w:jc w:val="left"/>
               <w:rPr>
-                <w:rFonts w:ascii="Consolas" w:eastAsia="宋体" w:hAnsi="Consolas" w:cs="宋体" w:hint="eastAsia"/>
+                <w:rFonts w:ascii="Consolas" w:eastAsia="宋体" w:hAnsi="Consolas" w:cs="宋体"/>
                 <w:color w:val="24292E"/>
                 <w:kern w:val="0"/>
                 <w:sz w:val="28"/>
@@ -5390,7 +5392,7 @@
               </w:tabs>
               <w:jc w:val="left"/>
               <w:rPr>
-                <w:rFonts w:ascii="Consolas" w:eastAsia="宋体" w:hAnsi="Consolas" w:cs="宋体" w:hint="eastAsia"/>
+                <w:rFonts w:ascii="Consolas" w:eastAsia="宋体" w:hAnsi="Consolas" w:cs="宋体"/>
                 <w:color w:val="24292E"/>
                 <w:kern w:val="0"/>
                 <w:sz w:val="28"/>
@@ -5436,7 +5438,7 @@
               </w:tabs>
               <w:jc w:val="left"/>
               <w:rPr>
-                <w:rFonts w:ascii="Consolas" w:eastAsia="宋体" w:hAnsi="Consolas" w:cs="宋体" w:hint="eastAsia"/>
+                <w:rFonts w:ascii="Consolas" w:eastAsia="宋体" w:hAnsi="Consolas" w:cs="宋体"/>
                 <w:color w:val="24292E"/>
                 <w:kern w:val="0"/>
                 <w:sz w:val="28"/>
@@ -5482,7 +5484,7 @@
               </w:tabs>
               <w:jc w:val="left"/>
               <w:rPr>
-                <w:rFonts w:ascii="Consolas" w:eastAsia="宋体" w:hAnsi="Consolas" w:cs="宋体" w:hint="eastAsia"/>
+                <w:rFonts w:ascii="Consolas" w:eastAsia="宋体" w:hAnsi="Consolas" w:cs="宋体"/>
                 <w:color w:val="24292E"/>
                 <w:kern w:val="0"/>
                 <w:sz w:val="28"/>
@@ -5528,7 +5530,7 @@
               </w:tabs>
               <w:jc w:val="left"/>
               <w:rPr>
-                <w:rFonts w:ascii="Consolas" w:eastAsia="宋体" w:hAnsi="Consolas" w:cs="宋体" w:hint="eastAsia"/>
+                <w:rFonts w:ascii="Consolas" w:eastAsia="宋体" w:hAnsi="Consolas" w:cs="宋体"/>
                 <w:color w:val="24292E"/>
                 <w:kern w:val="0"/>
                 <w:sz w:val="28"/>
@@ -5586,7 +5588,7 @@
               </w:tabs>
               <w:jc w:val="left"/>
               <w:rPr>
-                <w:rFonts w:ascii="Consolas" w:eastAsia="宋体" w:hAnsi="Consolas" w:cs="宋体" w:hint="eastAsia"/>
+                <w:rFonts w:ascii="Consolas" w:eastAsia="宋体" w:hAnsi="Consolas" w:cs="宋体"/>
                 <w:color w:val="24292E"/>
                 <w:kern w:val="0"/>
                 <w:sz w:val="28"/>
@@ -5633,7 +5635,7 @@
               </w:tabs>
               <w:jc w:val="left"/>
               <w:rPr>
-                <w:rFonts w:ascii="Consolas" w:eastAsia="宋体" w:hAnsi="Consolas" w:cs="宋体" w:hint="eastAsia"/>
+                <w:rFonts w:ascii="Consolas" w:eastAsia="宋体" w:hAnsi="Consolas" w:cs="宋体"/>
                 <w:color w:val="24292E"/>
                 <w:kern w:val="0"/>
                 <w:sz w:val="28"/>
@@ -5679,7 +5681,7 @@
               </w:tabs>
               <w:jc w:val="left"/>
               <w:rPr>
-                <w:rFonts w:ascii="Consolas" w:eastAsia="宋体" w:hAnsi="Consolas" w:cs="宋体" w:hint="eastAsia"/>
+                <w:rFonts w:ascii="Consolas" w:eastAsia="宋体" w:hAnsi="Consolas" w:cs="宋体"/>
                 <w:color w:val="24292E"/>
                 <w:kern w:val="0"/>
                 <w:sz w:val="28"/>
@@ -5725,7 +5727,7 @@
               </w:tabs>
               <w:jc w:val="left"/>
               <w:rPr>
-                <w:rFonts w:ascii="Consolas" w:eastAsia="宋体" w:hAnsi="Consolas" w:cs="宋体" w:hint="eastAsia"/>
+                <w:rFonts w:ascii="Consolas" w:eastAsia="宋体" w:hAnsi="Consolas" w:cs="宋体"/>
                 <w:color w:val="24292E"/>
                 <w:kern w:val="0"/>
                 <w:sz w:val="28"/>
@@ -6306,7 +6308,7 @@
               </w:tabs>
               <w:jc w:val="left"/>
               <w:rPr>
-                <w:rFonts w:ascii="Consolas" w:eastAsia="宋体" w:hAnsi="Consolas" w:cs="宋体" w:hint="eastAsia"/>
+                <w:rFonts w:ascii="Consolas" w:eastAsia="宋体" w:hAnsi="Consolas" w:cs="宋体"/>
                 <w:color w:val="24292E"/>
                 <w:kern w:val="0"/>
                 <w:sz w:val="28"/>
@@ -6352,7 +6354,7 @@
               </w:tabs>
               <w:jc w:val="left"/>
               <w:rPr>
-                <w:rFonts w:ascii="Consolas" w:eastAsia="宋体" w:hAnsi="Consolas" w:cs="宋体" w:hint="eastAsia"/>
+                <w:rFonts w:ascii="Consolas" w:eastAsia="宋体" w:hAnsi="Consolas" w:cs="宋体"/>
                 <w:color w:val="24292E"/>
                 <w:kern w:val="0"/>
                 <w:sz w:val="28"/>
@@ -6398,7 +6400,7 @@
               </w:tabs>
               <w:jc w:val="left"/>
               <w:rPr>
-                <w:rFonts w:ascii="Consolas" w:eastAsia="宋体" w:hAnsi="Consolas" w:cs="宋体" w:hint="eastAsia"/>
+                <w:rFonts w:ascii="Consolas" w:eastAsia="宋体" w:hAnsi="Consolas" w:cs="宋体"/>
                 <w:color w:val="24292E"/>
                 <w:kern w:val="0"/>
                 <w:sz w:val="28"/>
@@ -6444,7 +6446,7 @@
               </w:tabs>
               <w:jc w:val="left"/>
               <w:rPr>
-                <w:rFonts w:ascii="Consolas" w:eastAsia="宋体" w:hAnsi="Consolas" w:cs="宋体" w:hint="eastAsia"/>
+                <w:rFonts w:ascii="Consolas" w:eastAsia="宋体" w:hAnsi="Consolas" w:cs="宋体"/>
                 <w:color w:val="24292E"/>
                 <w:kern w:val="0"/>
                 <w:sz w:val="28"/>
@@ -6492,7 +6494,7 @@
               </w:tabs>
               <w:jc w:val="left"/>
               <w:rPr>
-                <w:rFonts w:ascii="Consolas" w:eastAsia="宋体" w:hAnsi="Consolas" w:cs="宋体" w:hint="eastAsia"/>
+                <w:rFonts w:ascii="Consolas" w:eastAsia="宋体" w:hAnsi="Consolas" w:cs="宋体"/>
                 <w:color w:val="24292E"/>
                 <w:kern w:val="0"/>
                 <w:sz w:val="28"/>
@@ -6540,7 +6542,7 @@
               </w:tabs>
               <w:jc w:val="left"/>
               <w:rPr>
-                <w:rFonts w:ascii="Consolas" w:eastAsia="宋体" w:hAnsi="Consolas" w:cs="宋体" w:hint="eastAsia"/>
+                <w:rFonts w:ascii="Consolas" w:eastAsia="宋体" w:hAnsi="Consolas" w:cs="宋体"/>
                 <w:color w:val="24292E"/>
                 <w:kern w:val="0"/>
                 <w:sz w:val="28"/>
@@ -6596,7 +6598,7 @@
               </w:tabs>
               <w:jc w:val="left"/>
               <w:rPr>
-                <w:rFonts w:ascii="Consolas" w:eastAsia="宋体" w:hAnsi="Consolas" w:cs="宋体" w:hint="eastAsia"/>
+                <w:rFonts w:ascii="Consolas" w:eastAsia="宋体" w:hAnsi="Consolas" w:cs="宋体"/>
                 <w:color w:val="24292E"/>
                 <w:kern w:val="0"/>
                 <w:sz w:val="28"/>
@@ -6642,7 +6644,7 @@
               </w:tabs>
               <w:jc w:val="left"/>
               <w:rPr>
-                <w:rFonts w:ascii="Consolas" w:eastAsia="宋体" w:hAnsi="Consolas" w:cs="宋体" w:hint="eastAsia"/>
+                <w:rFonts w:ascii="Consolas" w:eastAsia="宋体" w:hAnsi="Consolas" w:cs="宋体"/>
                 <w:color w:val="24292E"/>
                 <w:kern w:val="0"/>
                 <w:sz w:val="28"/>
@@ -6720,7 +6722,7 @@
               </w:tabs>
               <w:jc w:val="left"/>
               <w:rPr>
-                <w:rFonts w:ascii="Consolas" w:eastAsia="宋体" w:hAnsi="Consolas" w:cs="宋体" w:hint="eastAsia"/>
+                <w:rFonts w:ascii="Consolas" w:eastAsia="宋体" w:hAnsi="Consolas" w:cs="宋体"/>
                 <w:color w:val="24292E"/>
                 <w:kern w:val="0"/>
                 <w:sz w:val="28"/>
@@ -6768,7 +6770,7 @@
               </w:tabs>
               <w:jc w:val="left"/>
               <w:rPr>
-                <w:rFonts w:ascii="Consolas" w:eastAsia="宋体" w:hAnsi="Consolas" w:cs="宋体" w:hint="eastAsia"/>
+                <w:rFonts w:ascii="Consolas" w:eastAsia="宋体" w:hAnsi="Consolas" w:cs="宋体"/>
                 <w:color w:val="24292E"/>
                 <w:kern w:val="0"/>
                 <w:sz w:val="28"/>
@@ -6814,7 +6816,7 @@
               </w:tabs>
               <w:jc w:val="left"/>
               <w:rPr>
-                <w:rFonts w:ascii="Consolas" w:eastAsia="宋体" w:hAnsi="Consolas" w:cs="宋体" w:hint="eastAsia"/>
+                <w:rFonts w:ascii="Consolas" w:eastAsia="宋体" w:hAnsi="Consolas" w:cs="宋体"/>
                 <w:color w:val="24292E"/>
                 <w:kern w:val="0"/>
                 <w:sz w:val="28"/>
@@ -6860,7 +6862,7 @@
               </w:tabs>
               <w:jc w:val="left"/>
               <w:rPr>
-                <w:rFonts w:ascii="Consolas" w:eastAsia="宋体" w:hAnsi="Consolas" w:cs="宋体" w:hint="eastAsia"/>
+                <w:rFonts w:ascii="Consolas" w:eastAsia="宋体" w:hAnsi="Consolas" w:cs="宋体"/>
                 <w:color w:val="24292E"/>
                 <w:kern w:val="0"/>
                 <w:sz w:val="28"/>
@@ -6941,13 +6943,7 @@
         <w:t>房间id和群组id由服务器分配，保证唯一性(与id有对应关系)</w:t>
       </w:r>
     </w:p>
-    <w:p>
-      <w:pPr>
-        <w:rPr>
-          <w:rFonts w:hint="eastAsia"/>
-        </w:rPr>
-      </w:pPr>
-    </w:p>
+    <w:p/>
     <w:p>
       <w:pPr>
         <w:pStyle w:val="2"/>
@@ -8275,7 +8271,7 @@
               </w:tabs>
               <w:jc w:val="left"/>
               <w:rPr>
-                <w:rFonts w:ascii="Consolas" w:eastAsia="宋体" w:hAnsi="Consolas" w:cs="宋体" w:hint="eastAsia"/>
+                <w:rFonts w:ascii="Consolas" w:eastAsia="宋体" w:hAnsi="Consolas" w:cs="宋体"/>
                 <w:color w:val="24292E"/>
                 <w:kern w:val="0"/>
                 <w:sz w:val="28"/>
@@ -8321,7 +8317,7 @@
               </w:tabs>
               <w:jc w:val="left"/>
               <w:rPr>
-                <w:rFonts w:ascii="Consolas" w:eastAsia="宋体" w:hAnsi="Consolas" w:cs="宋体" w:hint="eastAsia"/>
+                <w:rFonts w:ascii="Consolas" w:eastAsia="宋体" w:hAnsi="Consolas" w:cs="宋体"/>
                 <w:color w:val="24292E"/>
                 <w:kern w:val="0"/>
                 <w:sz w:val="28"/>
@@ -8367,7 +8363,7 @@
               </w:tabs>
               <w:jc w:val="left"/>
               <w:rPr>
-                <w:rFonts w:ascii="Consolas" w:eastAsia="宋体" w:hAnsi="Consolas" w:cs="宋体" w:hint="eastAsia"/>
+                <w:rFonts w:ascii="Consolas" w:eastAsia="宋体" w:hAnsi="Consolas" w:cs="宋体"/>
                 <w:color w:val="24292E"/>
                 <w:kern w:val="0"/>
                 <w:sz w:val="28"/>
@@ -8413,7 +8409,7 @@
               </w:tabs>
               <w:jc w:val="left"/>
               <w:rPr>
-                <w:rFonts w:ascii="Consolas" w:eastAsia="宋体" w:hAnsi="Consolas" w:cs="宋体" w:hint="eastAsia"/>
+                <w:rFonts w:ascii="Consolas" w:eastAsia="宋体" w:hAnsi="Consolas" w:cs="宋体"/>
                 <w:color w:val="24292E"/>
                 <w:kern w:val="0"/>
                 <w:sz w:val="28"/>
@@ -8461,7 +8457,7 @@
               </w:tabs>
               <w:jc w:val="left"/>
               <w:rPr>
-                <w:rFonts w:ascii="Consolas" w:eastAsia="宋体" w:hAnsi="Consolas" w:cs="宋体" w:hint="eastAsia"/>
+                <w:rFonts w:ascii="Consolas" w:eastAsia="宋体" w:hAnsi="Consolas" w:cs="宋体"/>
                 <w:color w:val="24292E"/>
                 <w:kern w:val="0"/>
                 <w:sz w:val="28"/>
@@ -8507,7 +8503,7 @@
               </w:tabs>
               <w:jc w:val="left"/>
               <w:rPr>
-                <w:rFonts w:ascii="Consolas" w:eastAsia="宋体" w:hAnsi="Consolas" w:cs="宋体" w:hint="eastAsia"/>
+                <w:rFonts w:ascii="Consolas" w:eastAsia="宋体" w:hAnsi="Consolas" w:cs="宋体"/>
                 <w:color w:val="24292E"/>
                 <w:kern w:val="0"/>
                 <w:sz w:val="28"/>
@@ -8563,7 +8559,7 @@
               </w:tabs>
               <w:jc w:val="left"/>
               <w:rPr>
-                <w:rFonts w:ascii="Consolas" w:eastAsia="宋体" w:hAnsi="Consolas" w:cs="宋体" w:hint="eastAsia"/>
+                <w:rFonts w:ascii="Consolas" w:eastAsia="宋体" w:hAnsi="Consolas" w:cs="宋体"/>
                 <w:color w:val="24292E"/>
                 <w:kern w:val="0"/>
                 <w:sz w:val="28"/>
@@ -8609,7 +8605,7 @@
               </w:tabs>
               <w:jc w:val="left"/>
               <w:rPr>
-                <w:rFonts w:ascii="Consolas" w:eastAsia="宋体" w:hAnsi="Consolas" w:cs="宋体" w:hint="eastAsia"/>
+                <w:rFonts w:ascii="Consolas" w:eastAsia="宋体" w:hAnsi="Consolas" w:cs="宋体"/>
                 <w:color w:val="24292E"/>
                 <w:kern w:val="0"/>
                 <w:sz w:val="28"/>
@@ -8667,7 +8663,7 @@
               </w:tabs>
               <w:jc w:val="left"/>
               <w:rPr>
-                <w:rFonts w:ascii="Consolas" w:eastAsia="宋体" w:hAnsi="Consolas" w:cs="宋体" w:hint="eastAsia"/>
+                <w:rFonts w:ascii="Consolas" w:eastAsia="宋体" w:hAnsi="Consolas" w:cs="宋体"/>
                 <w:color w:val="24292E"/>
                 <w:kern w:val="0"/>
                 <w:sz w:val="28"/>
@@ -8723,7 +8719,7 @@
               </w:tabs>
               <w:jc w:val="left"/>
               <w:rPr>
-                <w:rFonts w:ascii="Consolas" w:eastAsia="宋体" w:hAnsi="Consolas" w:cs="宋体" w:hint="eastAsia"/>
+                <w:rFonts w:ascii="Consolas" w:eastAsia="宋体" w:hAnsi="Consolas" w:cs="宋体"/>
                 <w:color w:val="24292E"/>
                 <w:kern w:val="0"/>
                 <w:sz w:val="28"/>
@@ -8769,7 +8765,7 @@
               </w:tabs>
               <w:jc w:val="left"/>
               <w:rPr>
-                <w:rFonts w:ascii="Consolas" w:eastAsia="宋体" w:hAnsi="Consolas" w:cs="宋体" w:hint="eastAsia"/>
+                <w:rFonts w:ascii="Consolas" w:eastAsia="宋体" w:hAnsi="Consolas" w:cs="宋体"/>
                 <w:color w:val="24292E"/>
                 <w:kern w:val="0"/>
                 <w:sz w:val="28"/>
@@ -8815,7 +8811,7 @@
               </w:tabs>
               <w:jc w:val="left"/>
               <w:rPr>
-                <w:rFonts w:ascii="Consolas" w:eastAsia="宋体" w:hAnsi="Consolas" w:cs="宋体" w:hint="eastAsia"/>
+                <w:rFonts w:ascii="Consolas" w:eastAsia="宋体" w:hAnsi="Consolas" w:cs="宋体"/>
                 <w:color w:val="24292E"/>
                 <w:kern w:val="0"/>
                 <w:sz w:val="28"/>
@@ -8942,7 +8938,7 @@
               </w:tabs>
               <w:jc w:val="left"/>
               <w:rPr>
-                <w:rFonts w:ascii="Consolas" w:eastAsia="宋体" w:hAnsi="Consolas" w:cs="宋体" w:hint="eastAsia"/>
+                <w:rFonts w:ascii="Consolas" w:eastAsia="宋体" w:hAnsi="Consolas" w:cs="宋体"/>
                 <w:color w:val="24292E"/>
                 <w:kern w:val="0"/>
                 <w:sz w:val="28"/>
@@ -8988,7 +8984,7 @@
               </w:tabs>
               <w:jc w:val="left"/>
               <w:rPr>
-                <w:rFonts w:ascii="Consolas" w:eastAsia="宋体" w:hAnsi="Consolas" w:cs="宋体" w:hint="eastAsia"/>
+                <w:rFonts w:ascii="Consolas" w:eastAsia="宋体" w:hAnsi="Consolas" w:cs="宋体"/>
                 <w:color w:val="24292E"/>
                 <w:kern w:val="0"/>
                 <w:sz w:val="28"/>
@@ -9034,7 +9030,7 @@
               </w:tabs>
               <w:jc w:val="left"/>
               <w:rPr>
-                <w:rFonts w:ascii="Consolas" w:eastAsia="宋体" w:hAnsi="Consolas" w:cs="宋体" w:hint="eastAsia"/>
+                <w:rFonts w:ascii="Consolas" w:eastAsia="宋体" w:hAnsi="Consolas" w:cs="宋体"/>
                 <w:color w:val="24292E"/>
                 <w:kern w:val="0"/>
                 <w:sz w:val="28"/>
@@ -9080,7 +9076,7 @@
               </w:tabs>
               <w:jc w:val="left"/>
               <w:rPr>
-                <w:rFonts w:ascii="Consolas" w:eastAsia="宋体" w:hAnsi="Consolas" w:cs="宋体" w:hint="eastAsia"/>
+                <w:rFonts w:ascii="Consolas" w:eastAsia="宋体" w:hAnsi="Consolas" w:cs="宋体"/>
                 <w:color w:val="24292E"/>
                 <w:kern w:val="0"/>
                 <w:sz w:val="28"/>
@@ -9128,7 +9124,7 @@
               </w:tabs>
               <w:jc w:val="left"/>
               <w:rPr>
-                <w:rFonts w:ascii="Consolas" w:eastAsia="宋体" w:hAnsi="Consolas" w:cs="宋体" w:hint="eastAsia"/>
+                <w:rFonts w:ascii="Consolas" w:eastAsia="宋体" w:hAnsi="Consolas" w:cs="宋体"/>
                 <w:color w:val="24292E"/>
                 <w:kern w:val="0"/>
                 <w:sz w:val="28"/>
@@ -9184,7 +9180,7 @@
               </w:tabs>
               <w:jc w:val="left"/>
               <w:rPr>
-                <w:rFonts w:ascii="Consolas" w:eastAsia="宋体" w:hAnsi="Consolas" w:cs="宋体" w:hint="eastAsia"/>
+                <w:rFonts w:ascii="Consolas" w:eastAsia="宋体" w:hAnsi="Consolas" w:cs="宋体"/>
                 <w:color w:val="24292E"/>
                 <w:kern w:val="0"/>
                 <w:sz w:val="28"/>
@@ -9240,7 +9236,7 @@
               </w:tabs>
               <w:jc w:val="left"/>
               <w:rPr>
-                <w:rFonts w:ascii="Consolas" w:eastAsia="宋体" w:hAnsi="Consolas" w:cs="宋体" w:hint="eastAsia"/>
+                <w:rFonts w:ascii="Consolas" w:eastAsia="宋体" w:hAnsi="Consolas" w:cs="宋体"/>
                 <w:color w:val="24292E"/>
                 <w:kern w:val="0"/>
                 <w:sz w:val="28"/>
@@ -9296,7 +9292,7 @@
               </w:tabs>
               <w:jc w:val="left"/>
               <w:rPr>
-                <w:rFonts w:ascii="Consolas" w:eastAsia="宋体" w:hAnsi="Consolas" w:cs="宋体" w:hint="eastAsia"/>
+                <w:rFonts w:ascii="Consolas" w:eastAsia="宋体" w:hAnsi="Consolas" w:cs="宋体"/>
                 <w:color w:val="24292E"/>
                 <w:kern w:val="0"/>
                 <w:sz w:val="28"/>
@@ -9344,7 +9340,7 @@
               </w:tabs>
               <w:jc w:val="left"/>
               <w:rPr>
-                <w:rFonts w:ascii="Consolas" w:eastAsia="宋体" w:hAnsi="Consolas" w:cs="宋体" w:hint="eastAsia"/>
+                <w:rFonts w:ascii="Consolas" w:eastAsia="宋体" w:hAnsi="Consolas" w:cs="宋体"/>
                 <w:color w:val="24292E"/>
                 <w:kern w:val="0"/>
                 <w:sz w:val="28"/>
@@ -9400,7 +9396,7 @@
               </w:tabs>
               <w:jc w:val="left"/>
               <w:rPr>
-                <w:rFonts w:ascii="Consolas" w:eastAsia="宋体" w:hAnsi="Consolas" w:cs="宋体" w:hint="eastAsia"/>
+                <w:rFonts w:ascii="Consolas" w:eastAsia="宋体" w:hAnsi="Consolas" w:cs="宋体"/>
                 <w:color w:val="24292E"/>
                 <w:kern w:val="0"/>
                 <w:sz w:val="28"/>
@@ -9456,7 +9452,7 @@
               </w:tabs>
               <w:jc w:val="left"/>
               <w:rPr>
-                <w:rFonts w:ascii="Consolas" w:eastAsia="宋体" w:hAnsi="Consolas" w:cs="宋体" w:hint="eastAsia"/>
+                <w:rFonts w:ascii="Consolas" w:eastAsia="宋体" w:hAnsi="Consolas" w:cs="宋体"/>
                 <w:color w:val="24292E"/>
                 <w:kern w:val="0"/>
                 <w:sz w:val="28"/>
@@ -9502,7 +9498,7 @@
               </w:tabs>
               <w:jc w:val="left"/>
               <w:rPr>
-                <w:rFonts w:ascii="Consolas" w:eastAsia="宋体" w:hAnsi="Consolas" w:cs="宋体" w:hint="eastAsia"/>
+                <w:rFonts w:ascii="Consolas" w:eastAsia="宋体" w:hAnsi="Consolas" w:cs="宋体"/>
                 <w:color w:val="24292E"/>
                 <w:kern w:val="0"/>
                 <w:sz w:val="28"/>
@@ -9533,7 +9529,7 @@
               <w:spacing w:after="240"/>
               <w:jc w:val="left"/>
               <w:rPr>
-                <w:rFonts w:ascii="Segoe UI" w:eastAsia="宋体" w:hAnsi="Segoe UI" w:cs="Segoe UI" w:hint="eastAsia"/>
+                <w:rFonts w:ascii="Segoe UI" w:eastAsia="宋体" w:hAnsi="Segoe UI" w:cs="Segoe UI"/>
                 <w:color w:val="24292E"/>
                 <w:kern w:val="0"/>
                 <w:sz w:val="28"/>
@@ -9574,7 +9570,7 @@
               <w:spacing w:after="240"/>
               <w:jc w:val="left"/>
               <w:rPr>
-                <w:rFonts w:ascii="Segoe UI" w:eastAsia="宋体" w:hAnsi="Segoe UI" w:cs="Segoe UI" w:hint="eastAsia"/>
+                <w:rFonts w:ascii="Segoe UI" w:eastAsia="宋体" w:hAnsi="Segoe UI" w:cs="Segoe UI"/>
                 <w:color w:val="24292E"/>
                 <w:kern w:val="0"/>
                 <w:sz w:val="28"/>
@@ -9603,7 +9599,7 @@
               <w:spacing w:after="240"/>
               <w:jc w:val="left"/>
               <w:rPr>
-                <w:rFonts w:ascii="Segoe UI" w:eastAsia="宋体" w:hAnsi="Segoe UI" w:cs="Segoe UI" w:hint="eastAsia"/>
+                <w:rFonts w:ascii="Segoe UI" w:eastAsia="宋体" w:hAnsi="Segoe UI" w:cs="Segoe UI"/>
                 <w:color w:val="24292E"/>
                 <w:kern w:val="0"/>
                 <w:sz w:val="28"/>
@@ -9642,7 +9638,7 @@
               <w:spacing w:after="240"/>
               <w:jc w:val="left"/>
               <w:rPr>
-                <w:rFonts w:ascii="Segoe UI" w:eastAsia="宋体" w:hAnsi="Segoe UI" w:cs="Segoe UI" w:hint="eastAsia"/>
+                <w:rFonts w:ascii="Segoe UI" w:eastAsia="宋体" w:hAnsi="Segoe UI" w:cs="Segoe UI"/>
                 <w:color w:val="24292E"/>
                 <w:kern w:val="0"/>
                 <w:sz w:val="28"/>
@@ -9683,7 +9679,7 @@
               <w:spacing w:after="240"/>
               <w:jc w:val="left"/>
               <w:rPr>
-                <w:rFonts w:ascii="Segoe UI" w:eastAsia="宋体" w:hAnsi="Segoe UI" w:cs="Segoe UI" w:hint="eastAsia"/>
+                <w:rFonts w:ascii="Segoe UI" w:eastAsia="宋体" w:hAnsi="Segoe UI" w:cs="Segoe UI"/>
                 <w:color w:val="24292E"/>
                 <w:kern w:val="0"/>
                 <w:sz w:val="28"/>
@@ -9724,7 +9720,7 @@
               <w:spacing w:after="240"/>
               <w:jc w:val="left"/>
               <w:rPr>
-                <w:rFonts w:ascii="Segoe UI" w:eastAsia="宋体" w:hAnsi="Segoe UI" w:cs="Segoe UI" w:hint="eastAsia"/>
+                <w:rFonts w:ascii="Segoe UI" w:eastAsia="宋体" w:hAnsi="Segoe UI" w:cs="Segoe UI"/>
                 <w:color w:val="24292E"/>
                 <w:kern w:val="0"/>
                 <w:sz w:val="28"/>
@@ -9753,7 +9749,7 @@
               <w:spacing w:after="240"/>
               <w:jc w:val="left"/>
               <w:rPr>
-                <w:rFonts w:ascii="Segoe UI" w:eastAsia="宋体" w:hAnsi="Segoe UI" w:cs="Segoe UI" w:hint="eastAsia"/>
+                <w:rFonts w:ascii="Segoe UI" w:eastAsia="宋体" w:hAnsi="Segoe UI" w:cs="Segoe UI"/>
                 <w:color w:val="24292E"/>
                 <w:kern w:val="0"/>
                 <w:sz w:val="28"/>
@@ -9782,7 +9778,7 @@
               <w:spacing w:after="240"/>
               <w:jc w:val="left"/>
               <w:rPr>
-                <w:rFonts w:ascii="Segoe UI" w:eastAsia="宋体" w:hAnsi="Segoe UI" w:cs="Segoe UI" w:hint="eastAsia"/>
+                <w:rFonts w:ascii="Segoe UI" w:eastAsia="宋体" w:hAnsi="Segoe UI" w:cs="Segoe UI"/>
                 <w:color w:val="24292E"/>
                 <w:kern w:val="0"/>
                 <w:sz w:val="28"/>
@@ -9823,7 +9819,7 @@
               <w:spacing w:after="240"/>
               <w:jc w:val="left"/>
               <w:rPr>
-                <w:rFonts w:ascii="Segoe UI" w:eastAsia="宋体" w:hAnsi="Segoe UI" w:cs="Segoe UI" w:hint="eastAsia"/>
+                <w:rFonts w:ascii="Segoe UI" w:eastAsia="宋体" w:hAnsi="Segoe UI" w:cs="Segoe UI"/>
                 <w:color w:val="24292E"/>
                 <w:kern w:val="0"/>
                 <w:sz w:val="28"/>
@@ -9862,7 +9858,7 @@
               <w:spacing w:after="240"/>
               <w:jc w:val="left"/>
               <w:rPr>
-                <w:rFonts w:ascii="Segoe UI" w:eastAsia="宋体" w:hAnsi="Segoe UI" w:cs="Segoe UI" w:hint="eastAsia"/>
+                <w:rFonts w:ascii="Segoe UI" w:eastAsia="宋体" w:hAnsi="Segoe UI" w:cs="Segoe UI"/>
                 <w:color w:val="24292E"/>
                 <w:kern w:val="0"/>
                 <w:sz w:val="28"/>
@@ -9891,7 +9887,7 @@
               <w:spacing w:after="240"/>
               <w:jc w:val="left"/>
               <w:rPr>
-                <w:rFonts w:ascii="Segoe UI" w:eastAsia="宋体" w:hAnsi="Segoe UI" w:cs="Segoe UI" w:hint="eastAsia"/>
+                <w:rFonts w:ascii="Segoe UI" w:eastAsia="宋体" w:hAnsi="Segoe UI" w:cs="Segoe UI"/>
                 <w:color w:val="24292E"/>
                 <w:kern w:val="0"/>
                 <w:sz w:val="28"/>
@@ -9930,7 +9926,7 @@
               <w:spacing w:after="240"/>
               <w:jc w:val="left"/>
               <w:rPr>
-                <w:rFonts w:ascii="Segoe UI" w:eastAsia="宋体" w:hAnsi="Segoe UI" w:cs="Segoe UI" w:hint="eastAsia"/>
+                <w:rFonts w:ascii="Segoe UI" w:eastAsia="宋体" w:hAnsi="Segoe UI" w:cs="Segoe UI"/>
                 <w:color w:val="24292E"/>
                 <w:kern w:val="0"/>
                 <w:sz w:val="28"/>
@@ -10000,7 +9996,7 @@
               <w:spacing w:after="240"/>
               <w:jc w:val="left"/>
               <w:rPr>
-                <w:rFonts w:ascii="Segoe UI" w:eastAsia="宋体" w:hAnsi="Segoe UI" w:cs="Segoe UI" w:hint="eastAsia"/>
+                <w:rFonts w:ascii="Segoe UI" w:eastAsia="宋体" w:hAnsi="Segoe UI" w:cs="Segoe UI"/>
                 <w:color w:val="24292E"/>
                 <w:kern w:val="0"/>
                 <w:sz w:val="28"/>
@@ -10068,7 +10064,7 @@
               <w:spacing w:after="240"/>
               <w:jc w:val="left"/>
               <w:rPr>
-                <w:rFonts w:ascii="Segoe UI" w:eastAsia="宋体" w:hAnsi="Segoe UI" w:cs="Segoe UI" w:hint="eastAsia"/>
+                <w:rFonts w:ascii="Segoe UI" w:eastAsia="宋体" w:hAnsi="Segoe UI" w:cs="Segoe UI"/>
                 <w:color w:val="24292E"/>
                 <w:kern w:val="0"/>
                 <w:sz w:val="28"/>
@@ -10148,7 +10144,7 @@
               <w:spacing w:after="240"/>
               <w:jc w:val="left"/>
               <w:rPr>
-                <w:rFonts w:ascii="Segoe UI" w:eastAsia="宋体" w:hAnsi="Segoe UI" w:cs="Segoe UI" w:hint="eastAsia"/>
+                <w:rFonts w:ascii="Segoe UI" w:eastAsia="宋体" w:hAnsi="Segoe UI" w:cs="Segoe UI"/>
                 <w:color w:val="24292E"/>
                 <w:kern w:val="0"/>
                 <w:sz w:val="28"/>
@@ -10216,7 +10212,7 @@
               <w:spacing w:after="240"/>
               <w:jc w:val="left"/>
               <w:rPr>
-                <w:rFonts w:ascii="Segoe UI" w:eastAsia="宋体" w:hAnsi="Segoe UI" w:cs="Segoe UI" w:hint="eastAsia"/>
+                <w:rFonts w:ascii="Segoe UI" w:eastAsia="宋体" w:hAnsi="Segoe UI" w:cs="Segoe UI"/>
                 <w:color w:val="24292E"/>
                 <w:kern w:val="0"/>
                 <w:sz w:val="28"/>
@@ -10299,7 +10295,7 @@
               <w:spacing w:after="240"/>
               <w:jc w:val="left"/>
               <w:rPr>
-                <w:rFonts w:ascii="Segoe UI" w:eastAsia="宋体" w:hAnsi="Segoe UI" w:cs="Segoe UI" w:hint="eastAsia"/>
+                <w:rFonts w:ascii="Segoe UI" w:eastAsia="宋体" w:hAnsi="Segoe UI" w:cs="Segoe UI"/>
                 <w:color w:val="24292E"/>
                 <w:kern w:val="0"/>
                 <w:sz w:val="28"/>
@@ -10367,7 +10363,7 @@
               <w:spacing w:after="240"/>
               <w:jc w:val="left"/>
               <w:rPr>
-                <w:rFonts w:ascii="Segoe UI" w:eastAsia="宋体" w:hAnsi="Segoe UI" w:cs="Segoe UI" w:hint="eastAsia"/>
+                <w:rFonts w:ascii="Segoe UI" w:eastAsia="宋体" w:hAnsi="Segoe UI" w:cs="Segoe UI"/>
                 <w:color w:val="24292E"/>
                 <w:kern w:val="0"/>
                 <w:sz w:val="28"/>
@@ -10469,7 +10465,7 @@
               <w:spacing w:after="240"/>
               <w:jc w:val="left"/>
               <w:rPr>
-                <w:rFonts w:ascii="Segoe UI" w:eastAsia="宋体" w:hAnsi="Segoe UI" w:cs="Segoe UI" w:hint="eastAsia"/>
+                <w:rFonts w:ascii="Segoe UI" w:eastAsia="宋体" w:hAnsi="Segoe UI" w:cs="Segoe UI"/>
                 <w:color w:val="24292E"/>
                 <w:kern w:val="0"/>
                 <w:sz w:val="28"/>
@@ -10537,7 +10533,7 @@
               <w:spacing w:after="240"/>
               <w:jc w:val="left"/>
               <w:rPr>
-                <w:rFonts w:ascii="Segoe UI" w:eastAsia="宋体" w:hAnsi="Segoe UI" w:cs="Segoe UI" w:hint="eastAsia"/>
+                <w:rFonts w:ascii="Segoe UI" w:eastAsia="宋体" w:hAnsi="Segoe UI" w:cs="Segoe UI"/>
                 <w:color w:val="24292E"/>
                 <w:kern w:val="0"/>
                 <w:sz w:val="28"/>
@@ -10621,7 +10617,7 @@
               <w:spacing w:after="240"/>
               <w:jc w:val="left"/>
               <w:rPr>
-                <w:rFonts w:ascii="Segoe UI" w:eastAsia="宋体" w:hAnsi="Segoe UI" w:cs="Segoe UI" w:hint="eastAsia"/>
+                <w:rFonts w:ascii="Segoe UI" w:eastAsia="宋体" w:hAnsi="Segoe UI" w:cs="Segoe UI"/>
                 <w:color w:val="24292E"/>
                 <w:kern w:val="0"/>
                 <w:sz w:val="28"/>
@@ -10759,7 +10755,7 @@
               <w:spacing w:after="240"/>
               <w:jc w:val="left"/>
               <w:rPr>
-                <w:rFonts w:ascii="Segoe UI" w:eastAsia="宋体" w:hAnsi="Segoe UI" w:cs="Segoe UI" w:hint="eastAsia"/>
+                <w:rFonts w:ascii="Segoe UI" w:eastAsia="宋体" w:hAnsi="Segoe UI" w:cs="Segoe UI"/>
                 <w:color w:val="24292E"/>
                 <w:kern w:val="0"/>
                 <w:sz w:val="28"/>
@@ -10837,7 +10833,7 @@
               <w:spacing w:after="240"/>
               <w:jc w:val="left"/>
               <w:rPr>
-                <w:rFonts w:ascii="Segoe UI" w:eastAsia="宋体" w:hAnsi="Segoe UI" w:cs="Segoe UI" w:hint="eastAsia"/>
+                <w:rFonts w:ascii="Segoe UI" w:eastAsia="宋体" w:hAnsi="Segoe UI" w:cs="Segoe UI"/>
                 <w:color w:val="24292E"/>
                 <w:kern w:val="0"/>
                 <w:sz w:val="28"/>
@@ -10907,7 +10903,7 @@
               <w:spacing w:after="240"/>
               <w:jc w:val="left"/>
               <w:rPr>
-                <w:rFonts w:ascii="Segoe UI" w:eastAsia="宋体" w:hAnsi="Segoe UI" w:cs="Segoe UI" w:hint="eastAsia"/>
+                <w:rFonts w:ascii="Segoe UI" w:eastAsia="宋体" w:hAnsi="Segoe UI" w:cs="Segoe UI"/>
                 <w:color w:val="24292E"/>
                 <w:kern w:val="0"/>
                 <w:sz w:val="28"/>
@@ -10975,7 +10971,7 @@
               <w:spacing w:after="240"/>
               <w:jc w:val="left"/>
               <w:rPr>
-                <w:rFonts w:ascii="Segoe UI" w:eastAsia="宋体" w:hAnsi="Segoe UI" w:cs="Segoe UI" w:hint="eastAsia"/>
+                <w:rFonts w:ascii="Segoe UI" w:eastAsia="宋体" w:hAnsi="Segoe UI" w:cs="Segoe UI"/>
                 <w:color w:val="24292E"/>
                 <w:kern w:val="0"/>
                 <w:sz w:val="28"/>
@@ -11045,7 +11041,7 @@
               <w:spacing w:after="240"/>
               <w:jc w:val="left"/>
               <w:rPr>
-                <w:rFonts w:ascii="Segoe UI" w:eastAsia="宋体" w:hAnsi="Segoe UI" w:cs="Segoe UI" w:hint="eastAsia"/>
+                <w:rFonts w:ascii="Segoe UI" w:eastAsia="宋体" w:hAnsi="Segoe UI" w:cs="Segoe UI"/>
                 <w:color w:val="24292E"/>
                 <w:kern w:val="0"/>
                 <w:sz w:val="28"/>
@@ -11113,7 +11109,7 @@
               <w:spacing w:after="240"/>
               <w:jc w:val="left"/>
               <w:rPr>
-                <w:rFonts w:ascii="Segoe UI" w:eastAsia="宋体" w:hAnsi="Segoe UI" w:cs="Segoe UI" w:hint="eastAsia"/>
+                <w:rFonts w:ascii="Segoe UI" w:eastAsia="宋体" w:hAnsi="Segoe UI" w:cs="Segoe UI"/>
                 <w:color w:val="24292E"/>
                 <w:kern w:val="0"/>
                 <w:sz w:val="28"/>
@@ -11140,7 +11136,7 @@
         <w:spacing w:after="240"/>
         <w:jc w:val="left"/>
         <w:rPr>
-          <w:rFonts w:ascii="Segoe UI" w:eastAsia="宋体" w:hAnsi="Segoe UI" w:cs="Segoe UI" w:hint="eastAsia"/>
+          <w:rFonts w:ascii="Segoe UI" w:eastAsia="宋体" w:hAnsi="Segoe UI" w:cs="Segoe UI"/>
           <w:color w:val="24292E"/>
           <w:kern w:val="0"/>
           <w:sz w:val="28"/>
@@ -11180,7 +11176,7 @@
         </w:tabs>
         <w:jc w:val="left"/>
         <w:rPr>
-          <w:rFonts w:ascii="Consolas" w:eastAsia="宋体" w:hAnsi="Consolas" w:cs="宋体" w:hint="eastAsia"/>
+          <w:rFonts w:ascii="Consolas" w:eastAsia="宋体" w:hAnsi="Consolas" w:cs="宋体"/>
           <w:color w:val="24292E"/>
           <w:kern w:val="0"/>
           <w:sz w:val="28"/>
@@ -11426,7 +11422,7 @@
               </w:tabs>
               <w:jc w:val="left"/>
               <w:rPr>
-                <w:rFonts w:ascii="Consolas" w:eastAsia="宋体" w:hAnsi="Consolas" w:cs="宋体" w:hint="eastAsia"/>
+                <w:rFonts w:ascii="Consolas" w:eastAsia="宋体" w:hAnsi="Consolas" w:cs="宋体"/>
                 <w:color w:val="24292E"/>
                 <w:kern w:val="0"/>
                 <w:sz w:val="28"/>
@@ -11472,7 +11468,7 @@
               </w:tabs>
               <w:jc w:val="left"/>
               <w:rPr>
-                <w:rFonts w:ascii="Consolas" w:eastAsia="宋体" w:hAnsi="Consolas" w:cs="宋体" w:hint="eastAsia"/>
+                <w:rFonts w:ascii="Consolas" w:eastAsia="宋体" w:hAnsi="Consolas" w:cs="宋体"/>
                 <w:color w:val="24292E"/>
                 <w:kern w:val="0"/>
                 <w:sz w:val="28"/>
@@ -11518,7 +11514,7 @@
               </w:tabs>
               <w:jc w:val="left"/>
               <w:rPr>
-                <w:rFonts w:ascii="Consolas" w:eastAsia="宋体" w:hAnsi="Consolas" w:cs="宋体" w:hint="eastAsia"/>
+                <w:rFonts w:ascii="Consolas" w:eastAsia="宋体" w:hAnsi="Consolas" w:cs="宋体"/>
                 <w:color w:val="24292E"/>
                 <w:kern w:val="0"/>
                 <w:sz w:val="28"/>
@@ -11564,7 +11560,7 @@
               </w:tabs>
               <w:jc w:val="left"/>
               <w:rPr>
-                <w:rFonts w:ascii="Consolas" w:eastAsia="宋体" w:hAnsi="Consolas" w:cs="宋体" w:hint="eastAsia"/>
+                <w:rFonts w:ascii="Consolas" w:eastAsia="宋体" w:hAnsi="Consolas" w:cs="宋体"/>
                 <w:color w:val="24292E"/>
                 <w:kern w:val="0"/>
                 <w:sz w:val="28"/>
@@ -11612,7 +11608,7 @@
               </w:tabs>
               <w:jc w:val="left"/>
               <w:rPr>
-                <w:rFonts w:ascii="Consolas" w:eastAsia="宋体" w:hAnsi="Consolas" w:cs="宋体" w:hint="eastAsia"/>
+                <w:rFonts w:ascii="Consolas" w:eastAsia="宋体" w:hAnsi="Consolas" w:cs="宋体"/>
                 <w:color w:val="24292E"/>
                 <w:kern w:val="0"/>
                 <w:sz w:val="28"/>
@@ -11659,7 +11655,7 @@
               </w:tabs>
               <w:jc w:val="left"/>
               <w:rPr>
-                <w:rFonts w:ascii="Consolas" w:eastAsia="宋体" w:hAnsi="Consolas" w:cs="宋体" w:hint="eastAsia"/>
+                <w:rFonts w:ascii="Consolas" w:eastAsia="宋体" w:hAnsi="Consolas" w:cs="宋体"/>
                 <w:color w:val="24292E"/>
                 <w:kern w:val="0"/>
                 <w:sz w:val="28"/>
@@ -11705,7 +11701,7 @@
               </w:tabs>
               <w:jc w:val="left"/>
               <w:rPr>
-                <w:rFonts w:ascii="Consolas" w:eastAsia="宋体" w:hAnsi="Consolas" w:cs="宋体" w:hint="eastAsia"/>
+                <w:rFonts w:ascii="Consolas" w:eastAsia="宋体" w:hAnsi="Consolas" w:cs="宋体"/>
                 <w:color w:val="24292E"/>
                 <w:kern w:val="0"/>
                 <w:sz w:val="28"/>
@@ -11751,7 +11747,7 @@
               </w:tabs>
               <w:jc w:val="left"/>
               <w:rPr>
-                <w:rFonts w:ascii="Consolas" w:eastAsia="宋体" w:hAnsi="Consolas" w:cs="宋体" w:hint="eastAsia"/>
+                <w:rFonts w:ascii="Consolas" w:eastAsia="宋体" w:hAnsi="Consolas" w:cs="宋体"/>
                 <w:color w:val="24292E"/>
                 <w:kern w:val="0"/>
                 <w:sz w:val="28"/>
@@ -12348,7 +12344,7 @@
               </w:tabs>
               <w:jc w:val="left"/>
               <w:rPr>
-                <w:rFonts w:ascii="Consolas" w:eastAsia="宋体" w:hAnsi="Consolas" w:cs="宋体" w:hint="eastAsia"/>
+                <w:rFonts w:ascii="Consolas" w:eastAsia="宋体" w:hAnsi="Consolas" w:cs="宋体"/>
                 <w:color w:val="24292E"/>
                 <w:kern w:val="0"/>
                 <w:sz w:val="28"/>
@@ -12394,7 +12390,7 @@
               </w:tabs>
               <w:jc w:val="left"/>
               <w:rPr>
-                <w:rFonts w:ascii="Consolas" w:eastAsia="宋体" w:hAnsi="Consolas" w:cs="宋体" w:hint="eastAsia"/>
+                <w:rFonts w:ascii="Consolas" w:eastAsia="宋体" w:hAnsi="Consolas" w:cs="宋体"/>
                 <w:color w:val="24292E"/>
                 <w:kern w:val="0"/>
                 <w:sz w:val="28"/>
@@ -12440,7 +12436,7 @@
               </w:tabs>
               <w:jc w:val="left"/>
               <w:rPr>
-                <w:rFonts w:ascii="Consolas" w:eastAsia="宋体" w:hAnsi="Consolas" w:cs="宋体" w:hint="eastAsia"/>
+                <w:rFonts w:ascii="Consolas" w:eastAsia="宋体" w:hAnsi="Consolas" w:cs="宋体"/>
                 <w:color w:val="24292E"/>
                 <w:kern w:val="0"/>
                 <w:sz w:val="28"/>
@@ -12486,7 +12482,7 @@
               </w:tabs>
               <w:jc w:val="left"/>
               <w:rPr>
-                <w:rFonts w:ascii="Consolas" w:eastAsia="宋体" w:hAnsi="Consolas" w:cs="宋体" w:hint="eastAsia"/>
+                <w:rFonts w:ascii="Consolas" w:eastAsia="宋体" w:hAnsi="Consolas" w:cs="宋体"/>
                 <w:color w:val="24292E"/>
                 <w:kern w:val="0"/>
                 <w:sz w:val="28"/>
@@ -12534,7 +12530,7 @@
               </w:tabs>
               <w:jc w:val="left"/>
               <w:rPr>
-                <w:rFonts w:ascii="Consolas" w:eastAsia="宋体" w:hAnsi="Consolas" w:cs="宋体" w:hint="eastAsia"/>
+                <w:rFonts w:ascii="Consolas" w:eastAsia="宋体" w:hAnsi="Consolas" w:cs="宋体"/>
                 <w:color w:val="24292E"/>
                 <w:kern w:val="0"/>
                 <w:sz w:val="28"/>
@@ -12580,7 +12576,7 @@
               </w:tabs>
               <w:jc w:val="left"/>
               <w:rPr>
-                <w:rFonts w:ascii="Consolas" w:eastAsia="宋体" w:hAnsi="Consolas" w:cs="宋体" w:hint="eastAsia"/>
+                <w:rFonts w:ascii="Consolas" w:eastAsia="宋体" w:hAnsi="Consolas" w:cs="宋体"/>
                 <w:color w:val="24292E"/>
                 <w:kern w:val="0"/>
                 <w:sz w:val="28"/>
@@ -12636,7 +12632,7 @@
               </w:tabs>
               <w:jc w:val="left"/>
               <w:rPr>
-                <w:rFonts w:ascii="Consolas" w:eastAsia="宋体" w:hAnsi="Consolas" w:cs="宋体" w:hint="eastAsia"/>
+                <w:rFonts w:ascii="Consolas" w:eastAsia="宋体" w:hAnsi="Consolas" w:cs="宋体"/>
                 <w:color w:val="24292E"/>
                 <w:kern w:val="0"/>
                 <w:sz w:val="28"/>
@@ -12682,7 +12678,7 @@
               </w:tabs>
               <w:jc w:val="left"/>
               <w:rPr>
-                <w:rFonts w:ascii="Consolas" w:eastAsia="宋体" w:hAnsi="Consolas" w:cs="宋体" w:hint="eastAsia"/>
+                <w:rFonts w:ascii="Consolas" w:eastAsia="宋体" w:hAnsi="Consolas" w:cs="宋体"/>
                 <w:color w:val="24292E"/>
                 <w:kern w:val="0"/>
                 <w:sz w:val="28"/>
@@ -12750,7 +12746,7 @@
               </w:tabs>
               <w:jc w:val="left"/>
               <w:rPr>
-                <w:rFonts w:ascii="Consolas" w:eastAsia="宋体" w:hAnsi="Consolas" w:cs="宋体" w:hint="eastAsia"/>
+                <w:rFonts w:ascii="Consolas" w:eastAsia="宋体" w:hAnsi="Consolas" w:cs="宋体"/>
                 <w:color w:val="24292E"/>
                 <w:kern w:val="0"/>
                 <w:sz w:val="28"/>
@@ -12796,7 +12792,7 @@
               </w:tabs>
               <w:jc w:val="left"/>
               <w:rPr>
-                <w:rFonts w:ascii="Consolas" w:eastAsia="宋体" w:hAnsi="Consolas" w:cs="宋体" w:hint="eastAsia"/>
+                <w:rFonts w:ascii="Consolas" w:eastAsia="宋体" w:hAnsi="Consolas" w:cs="宋体"/>
                 <w:color w:val="24292E"/>
                 <w:kern w:val="0"/>
                 <w:sz w:val="28"/>
@@ -12842,7 +12838,7 @@
               </w:tabs>
               <w:jc w:val="left"/>
               <w:rPr>
-                <w:rFonts w:ascii="Consolas" w:eastAsia="宋体" w:hAnsi="Consolas" w:cs="宋体" w:hint="eastAsia"/>
+                <w:rFonts w:ascii="Consolas" w:eastAsia="宋体" w:hAnsi="Consolas" w:cs="宋体"/>
                 <w:color w:val="24292E"/>
                 <w:kern w:val="0"/>
                 <w:sz w:val="28"/>
@@ -12888,7 +12884,7 @@
               </w:tabs>
               <w:jc w:val="left"/>
               <w:rPr>
-                <w:rFonts w:ascii="Consolas" w:eastAsia="宋体" w:hAnsi="Consolas" w:cs="宋体" w:hint="eastAsia"/>
+                <w:rFonts w:ascii="Consolas" w:eastAsia="宋体" w:hAnsi="Consolas" w:cs="宋体"/>
                 <w:color w:val="24292E"/>
                 <w:kern w:val="0"/>
                 <w:sz w:val="28"/>
@@ -12909,18 +12905,11 @@
         </w:tc>
       </w:tr>
     </w:tbl>
+    <w:p/>
     <w:p>
       <w:pPr>
-        <w:rPr>
-          <w:rFonts w:hint="eastAsia"/>
-        </w:rPr>
-      </w:pPr>
-    </w:p>
-    <w:p>
-      <w:pPr>
         <w:pStyle w:val="2"/>
         <w:rPr>
-          <w:rFonts w:hint="eastAsia"/>
           <w:sz w:val="44"/>
           <w:szCs w:val="44"/>
         </w:rPr>
@@ -13146,7 +13135,7 @@
               </w:tabs>
               <w:jc w:val="left"/>
               <w:rPr>
-                <w:rFonts w:ascii="Consolas" w:eastAsia="宋体" w:hAnsi="Consolas" w:cs="宋体" w:hint="eastAsia"/>
+                <w:rFonts w:ascii="Consolas" w:eastAsia="宋体" w:hAnsi="Consolas" w:cs="宋体"/>
                 <w:color w:val="24292E"/>
                 <w:kern w:val="0"/>
                 <w:sz w:val="28"/>
@@ -13193,7 +13182,7 @@
               </w:tabs>
               <w:jc w:val="left"/>
               <w:rPr>
-                <w:rFonts w:ascii="Consolas" w:eastAsia="宋体" w:hAnsi="Consolas" w:cs="宋体" w:hint="eastAsia"/>
+                <w:rFonts w:ascii="Consolas" w:eastAsia="宋体" w:hAnsi="Consolas" w:cs="宋体"/>
                 <w:color w:val="24292E"/>
                 <w:kern w:val="0"/>
                 <w:sz w:val="28"/>
@@ -13239,7 +13228,7 @@
               </w:tabs>
               <w:jc w:val="left"/>
               <w:rPr>
-                <w:rFonts w:ascii="Consolas" w:eastAsia="宋体" w:hAnsi="Consolas" w:cs="宋体" w:hint="eastAsia"/>
+                <w:rFonts w:ascii="Consolas" w:eastAsia="宋体" w:hAnsi="Consolas" w:cs="宋体"/>
                 <w:color w:val="24292E"/>
                 <w:kern w:val="0"/>
                 <w:sz w:val="28"/>
@@ -13285,7 +13274,7 @@
               </w:tabs>
               <w:jc w:val="left"/>
               <w:rPr>
-                <w:rFonts w:ascii="Consolas" w:eastAsia="宋体" w:hAnsi="Consolas" w:cs="宋体" w:hint="eastAsia"/>
+                <w:rFonts w:ascii="Consolas" w:eastAsia="宋体" w:hAnsi="Consolas" w:cs="宋体"/>
                 <w:color w:val="24292E"/>
                 <w:kern w:val="0"/>
                 <w:sz w:val="28"/>
@@ -13333,7 +13322,7 @@
               </w:tabs>
               <w:jc w:val="left"/>
               <w:rPr>
-                <w:rFonts w:ascii="Consolas" w:eastAsia="宋体" w:hAnsi="Consolas" w:cs="宋体" w:hint="eastAsia"/>
+                <w:rFonts w:ascii="Consolas" w:eastAsia="宋体" w:hAnsi="Consolas" w:cs="宋体"/>
                 <w:color w:val="24292E"/>
                 <w:kern w:val="0"/>
                 <w:sz w:val="28"/>
@@ -13379,7 +13368,7 @@
               </w:tabs>
               <w:jc w:val="left"/>
               <w:rPr>
-                <w:rFonts w:ascii="Consolas" w:eastAsia="宋体" w:hAnsi="Consolas" w:cs="宋体" w:hint="eastAsia"/>
+                <w:rFonts w:ascii="Consolas" w:eastAsia="宋体" w:hAnsi="Consolas" w:cs="宋体"/>
                 <w:color w:val="24292E"/>
                 <w:kern w:val="0"/>
                 <w:sz w:val="28"/>
@@ -13425,7 +13414,7 @@
               </w:tabs>
               <w:jc w:val="left"/>
               <w:rPr>
-                <w:rFonts w:ascii="Consolas" w:eastAsia="宋体" w:hAnsi="Consolas" w:cs="宋体" w:hint="eastAsia"/>
+                <w:rFonts w:ascii="Consolas" w:eastAsia="宋体" w:hAnsi="Consolas" w:cs="宋体"/>
                 <w:color w:val="24292E"/>
                 <w:kern w:val="0"/>
                 <w:sz w:val="28"/>
@@ -13471,7 +13460,7 @@
               </w:tabs>
               <w:jc w:val="left"/>
               <w:rPr>
-                <w:rFonts w:ascii="Consolas" w:eastAsia="宋体" w:hAnsi="Consolas" w:cs="宋体" w:hint="eastAsia"/>
+                <w:rFonts w:ascii="Consolas" w:eastAsia="宋体" w:hAnsi="Consolas" w:cs="宋体"/>
                 <w:color w:val="24292E"/>
                 <w:kern w:val="0"/>
                 <w:sz w:val="28"/>
@@ -13575,7 +13564,7 @@
               </w:tabs>
               <w:jc w:val="left"/>
               <w:rPr>
-                <w:rFonts w:ascii="Consolas" w:eastAsia="宋体" w:hAnsi="Consolas" w:cs="宋体" w:hint="eastAsia"/>
+                <w:rFonts w:ascii="Consolas" w:eastAsia="宋体" w:hAnsi="Consolas" w:cs="宋体"/>
                 <w:color w:val="24292E"/>
                 <w:kern w:val="0"/>
                 <w:sz w:val="28"/>
@@ -13621,7 +13610,7 @@
               </w:tabs>
               <w:jc w:val="left"/>
               <w:rPr>
-                <w:rFonts w:ascii="Consolas" w:eastAsia="宋体" w:hAnsi="Consolas" w:cs="宋体" w:hint="eastAsia"/>
+                <w:rFonts w:ascii="Consolas" w:eastAsia="宋体" w:hAnsi="Consolas" w:cs="宋体"/>
                 <w:color w:val="24292E"/>
                 <w:kern w:val="0"/>
                 <w:sz w:val="28"/>
@@ -13667,7 +13656,7 @@
               </w:tabs>
               <w:jc w:val="left"/>
               <w:rPr>
-                <w:rFonts w:ascii="Consolas" w:eastAsia="宋体" w:hAnsi="Consolas" w:cs="宋体" w:hint="eastAsia"/>
+                <w:rFonts w:ascii="Consolas" w:eastAsia="宋体" w:hAnsi="Consolas" w:cs="宋体"/>
                 <w:color w:val="24292E"/>
                 <w:kern w:val="0"/>
                 <w:sz w:val="28"/>
@@ -13859,7 +13848,7 @@
         </w:tabs>
         <w:jc w:val="left"/>
         <w:rPr>
-          <w:rFonts w:ascii="Consolas" w:eastAsia="宋体" w:hAnsi="Consolas" w:cs="宋体" w:hint="eastAsia"/>
+          <w:rFonts w:ascii="Consolas" w:eastAsia="宋体" w:hAnsi="Consolas" w:cs="宋体"/>
           <w:color w:val="24292E"/>
           <w:kern w:val="0"/>
           <w:sz w:val="28"/>
@@ -13942,15 +13931,7 @@
         <w:t>}</w:t>
       </w:r>
     </w:p>
-    <w:p>
-      <w:pPr>
-        <w:rPr>
-          <w:rFonts w:hint="eastAsia"/>
-        </w:rPr>
-      </w:pPr>
-      <w:bookmarkStart w:id="0" w:name="_GoBack"/>
-      <w:bookmarkEnd w:id="0"/>
-    </w:p>
+    <w:p/>
     <w:sectPr>
       <w:pgSz w:w="11906" w:h="16838"/>
       <w:pgMar w:top="1440" w:right="1800" w:bottom="1440" w:left="1800" w:header="851" w:footer="992" w:gutter="0"/>
@@ -16564,4 +16545,16 @@
     </a:ext>
   </a:extLst>
 </a:theme>
+</file>
+
+<file path=customXml/item1.xml><?xml version="1.0" encoding="utf-8"?>
+<b:Sources xmlns:b="http://schemas.openxmlformats.org/officeDocument/2006/bibliography" xmlns="http://schemas.openxmlformats.org/officeDocument/2006/bibliography" SelectedStyle="\APASixthEditionOfficeOnline.xsl" StyleName="APA" Version="6"/>
+</file>
+
+<file path=customXml/itemProps1.xml><?xml version="1.0" encoding="utf-8"?>
+<ds:datastoreItem xmlns:ds="http://schemas.openxmlformats.org/officeDocument/2006/customXml" ds:itemID="{A30516DE-D3C5-4483-A532-2069AAE3E4BA}">
+  <ds:schemaRefs>
+    <ds:schemaRef ds:uri="http://schemas.openxmlformats.org/officeDocument/2006/bibliography"/>
+  </ds:schemaRefs>
+</ds:datastoreItem>
 </file>
</xml_diff>